<commit_message>
Adding final version of project report
</commit_message>
<xml_diff>
--- a/Coursera Project.docx
+++ b/Coursera Project.docx
@@ -60,21 +60,26 @@
           <w:szCs w:val="32"/>
         </w:rPr>
       </w:pPr>
-      <w:proofErr w:type="gramStart"/>
       <w:r>
         <w:rPr>
           <w:sz w:val="32"/>
           <w:szCs w:val="32"/>
         </w:rPr>
-        <w:t>June,</w:t>
-      </w:r>
-      <w:proofErr w:type="gramEnd"/>
+        <w:t>June</w:t>
+      </w:r>
       <w:r>
         <w:rPr>
           <w:sz w:val="32"/>
           <w:szCs w:val="32"/>
         </w:rPr>
-        <w:t xml:space="preserve"> 2020</w:t>
+        <w:t xml:space="preserve"> 28</w:t>
+      </w:r>
+      <w:r>
+        <w:rPr>
+          <w:sz w:val="32"/>
+          <w:szCs w:val="32"/>
+        </w:rPr>
+        <w:t>, 2020</w:t>
       </w:r>
     </w:p>
     <w:p>
@@ -151,6 +156,7 @@
           <w:szCs w:val="28"/>
         </w:rPr>
       </w:pPr>
+      <w:bookmarkStart w:id="0" w:name="_Hlk44232897"/>
       <w:r>
         <w:rPr>
           <w:sz w:val="28"/>
@@ -428,6 +434,7 @@
         <w:t xml:space="preserve"> </w:t>
       </w:r>
     </w:p>
+    <w:bookmarkEnd w:id="0"/>
     <w:p>
       <w:pPr>
         <w:ind w:left="360"/>
@@ -659,6 +666,7 @@
           <w:szCs w:val="28"/>
         </w:rPr>
       </w:pPr>
+      <w:bookmarkStart w:id="1" w:name="_Hlk44233409"/>
       <w:r>
         <w:rPr>
           <w:sz w:val="28"/>
@@ -772,6 +780,7 @@
         <w:t xml:space="preserve"> </w:t>
       </w:r>
     </w:p>
+    <w:bookmarkEnd w:id="1"/>
     <w:p>
       <w:pPr>
         <w:ind w:left="283"/>
@@ -959,6 +968,7 @@
           <w:szCs w:val="28"/>
         </w:rPr>
       </w:pPr>
+      <w:bookmarkStart w:id="2" w:name="_Hlk44233475"/>
       <w:r>
         <w:rPr>
           <w:sz w:val="28"/>
@@ -981,6 +991,7 @@
         <w:t>in downtown Toronto?</w:t>
       </w:r>
     </w:p>
+    <w:bookmarkEnd w:id="2"/>
     <w:p>
       <w:pPr>
         <w:pStyle w:val="ListParagraph"/>
@@ -2015,7 +2026,7 @@
           <w:sz w:val="28"/>
           <w:szCs w:val="28"/>
         </w:rPr>
-        <w:t xml:space="preserve">rame with the name of the </w:t>
+        <w:t xml:space="preserve">rame with the </w:t>
       </w:r>
       <w:r>
         <w:rPr>
@@ -2183,43 +2194,3986 @@
           <w:sz w:val="28"/>
           <w:szCs w:val="28"/>
         </w:rPr>
+        <w:t>d</w:t>
+      </w:r>
+      <w:r>
+        <w:rPr>
+          <w:sz w:val="28"/>
+          <w:szCs w:val="28"/>
+        </w:rPr>
+        <w:t xml:space="preserve">ata </w:t>
+      </w:r>
+      <w:r>
+        <w:rPr>
+          <w:sz w:val="28"/>
+          <w:szCs w:val="28"/>
+        </w:rPr>
+        <w:t>a</w:t>
+      </w:r>
+      <w:r>
+        <w:rPr>
+          <w:sz w:val="28"/>
+          <w:szCs w:val="28"/>
+        </w:rPr>
+        <w:t>nalysis.</w:t>
+      </w:r>
+    </w:p>
+    <w:p>
+      <w:pPr>
+        <w:ind w:left="283"/>
+        <w:jc w:val="both"/>
+        <w:rPr>
+          <w:sz w:val="28"/>
+          <w:szCs w:val="28"/>
+        </w:rPr>
+      </w:pPr>
+    </w:p>
+    <w:p>
+      <w:pPr>
+        <w:jc w:val="both"/>
+        <w:rPr>
+          <w:b/>
+          <w:bCs/>
+          <w:sz w:val="32"/>
+          <w:szCs w:val="32"/>
+        </w:rPr>
+      </w:pPr>
+      <w:r>
+        <w:rPr>
+          <w:b/>
+          <w:bCs/>
+          <w:sz w:val="32"/>
+          <w:szCs w:val="32"/>
+        </w:rPr>
+        <w:lastRenderedPageBreak/>
+        <w:t>3.Methtodology</w:t>
+      </w:r>
+    </w:p>
+    <w:p>
+      <w:pPr>
+        <w:jc w:val="both"/>
+        <w:rPr>
+          <w:b/>
+          <w:bCs/>
+          <w:sz w:val="32"/>
+          <w:szCs w:val="32"/>
+        </w:rPr>
+      </w:pPr>
+      <w:r>
+        <w:rPr>
+          <w:b/>
+          <w:bCs/>
+          <w:sz w:val="32"/>
+          <w:szCs w:val="32"/>
+        </w:rPr>
+        <w:t>3.1 Neighborhoods in Downtown Toronto</w:t>
+      </w:r>
+    </w:p>
+    <w:p>
+      <w:pPr>
+        <w:jc w:val="both"/>
+        <w:rPr>
+          <w:sz w:val="28"/>
+          <w:szCs w:val="28"/>
+        </w:rPr>
+      </w:pPr>
+      <w:r>
+        <w:rPr>
+          <w:sz w:val="28"/>
+          <w:szCs w:val="28"/>
+        </w:rPr>
+        <w:t>Downtown Toronto is the busiest part of the city and contains large number of neighborhoods. I am interested in finding out</w:t>
+      </w:r>
+      <w:r>
+        <w:rPr>
+          <w:sz w:val="28"/>
+          <w:szCs w:val="28"/>
+        </w:rPr>
+        <w:t xml:space="preserve"> if</w:t>
+      </w:r>
+      <w:r>
+        <w:rPr>
+          <w:sz w:val="28"/>
+          <w:szCs w:val="28"/>
+        </w:rPr>
+        <w:t xml:space="preserve"> the neighborhood </w:t>
+      </w:r>
+      <w:r>
+        <w:rPr>
+          <w:sz w:val="28"/>
+          <w:szCs w:val="28"/>
+        </w:rPr>
+        <w:t>has</w:t>
+      </w:r>
+      <w:r>
+        <w:rPr>
+          <w:sz w:val="28"/>
+          <w:szCs w:val="28"/>
+        </w:rPr>
+        <w:t xml:space="preserve"> large number of Hotels as this information </w:t>
+      </w:r>
+      <w:r>
+        <w:rPr>
+          <w:sz w:val="28"/>
+          <w:szCs w:val="28"/>
+        </w:rPr>
+        <w:t>gives</w:t>
+      </w:r>
+      <w:r>
+        <w:rPr>
+          <w:sz w:val="28"/>
+          <w:szCs w:val="28"/>
+        </w:rPr>
+        <w:t xml:space="preserve"> us</w:t>
+      </w:r>
+      <w:r>
+        <w:rPr>
+          <w:sz w:val="28"/>
+          <w:szCs w:val="28"/>
+        </w:rPr>
+        <w:t xml:space="preserve"> an indication</w:t>
+      </w:r>
+      <w:r>
+        <w:rPr>
+          <w:sz w:val="28"/>
+          <w:szCs w:val="28"/>
+        </w:rPr>
+        <w:t xml:space="preserve"> </w:t>
+      </w:r>
+      <w:r>
+        <w:rPr>
+          <w:sz w:val="28"/>
+          <w:szCs w:val="28"/>
+        </w:rPr>
+        <w:t>if</w:t>
+      </w:r>
+      <w:r>
+        <w:rPr>
+          <w:sz w:val="28"/>
+          <w:szCs w:val="28"/>
+        </w:rPr>
+        <w:t xml:space="preserve"> adding new Hotels to the neighborhood or closing some </w:t>
+      </w:r>
+      <w:r>
+        <w:rPr>
+          <w:sz w:val="28"/>
+          <w:szCs w:val="28"/>
+        </w:rPr>
+        <w:t>of them (if its overcrowded) is the right action</w:t>
+      </w:r>
+      <w:r>
+        <w:rPr>
+          <w:sz w:val="28"/>
+          <w:szCs w:val="28"/>
+        </w:rPr>
+        <w:t>.</w:t>
+      </w:r>
+    </w:p>
+    <w:p>
+      <w:pPr>
+        <w:jc w:val="both"/>
+        <w:rPr>
+          <w:sz w:val="28"/>
+          <w:szCs w:val="28"/>
+        </w:rPr>
+      </w:pPr>
+    </w:p>
+    <w:p>
+      <w:pPr>
+        <w:jc w:val="both"/>
+        <w:rPr>
+          <w:sz w:val="28"/>
+          <w:szCs w:val="28"/>
+        </w:rPr>
+      </w:pPr>
+      <w:r>
+        <w:rPr>
+          <w:noProof/>
+          <w:sz w:val="28"/>
+          <w:szCs w:val="28"/>
+        </w:rPr>
+        <w:drawing>
+          <wp:inline distT="0" distB="0" distL="0" distR="0" wp14:anchorId="14D4369E" wp14:editId="2AC63332">
+            <wp:extent cx="5943600" cy="4895850"/>
+            <wp:effectExtent l="0" t="0" r="0" b="0"/>
+            <wp:docPr id="3" name="Picture 3" descr="A picture containing drawing&#10;&#10;Description automatically generated"/>
+            <wp:cNvGraphicFramePr>
+              <a:graphicFrameLocks xmlns:a="http://schemas.openxmlformats.org/drawingml/2006/main" noChangeAspect="1"/>
+            </wp:cNvGraphicFramePr>
+            <a:graphic xmlns:a="http://schemas.openxmlformats.org/drawingml/2006/main">
+              <a:graphicData uri="http://schemas.openxmlformats.org/drawingml/2006/picture">
+                <pic:pic xmlns:pic="http://schemas.openxmlformats.org/drawingml/2006/picture">
+                  <pic:nvPicPr>
+                    <pic:cNvPr id="3" name="downtownhotels.png"/>
+                    <pic:cNvPicPr/>
+                  </pic:nvPicPr>
+                  <pic:blipFill>
+                    <a:blip r:embed="rId9">
+                      <a:extLst>
+                        <a:ext uri="{28A0092B-C50C-407E-A947-70E740481C1C}">
+                          <a14:useLocalDpi xmlns:a14="http://schemas.microsoft.com/office/drawing/2010/main" val="0"/>
+                        </a:ext>
+                      </a:extLst>
+                    </a:blip>
+                    <a:stretch>
+                      <a:fillRect/>
+                    </a:stretch>
+                  </pic:blipFill>
+                  <pic:spPr>
+                    <a:xfrm>
+                      <a:off x="0" y="0"/>
+                      <a:ext cx="5943600" cy="4895850"/>
+                    </a:xfrm>
+                    <a:prstGeom prst="rect">
+                      <a:avLst/>
+                    </a:prstGeom>
+                  </pic:spPr>
+                </pic:pic>
+              </a:graphicData>
+            </a:graphic>
+          </wp:inline>
+        </w:drawing>
+      </w:r>
+    </w:p>
+    <w:p>
+      <w:pPr>
+        <w:jc w:val="both"/>
+        <w:rPr>
+          <w:sz w:val="28"/>
+          <w:szCs w:val="28"/>
+        </w:rPr>
+      </w:pPr>
+      <w:r>
+        <w:rPr>
+          <w:sz w:val="28"/>
+          <w:szCs w:val="28"/>
+        </w:rPr>
+        <w:t>It i</w:t>
+      </w:r>
+      <w:r>
+        <w:rPr>
+          <w:sz w:val="28"/>
+          <w:szCs w:val="28"/>
+        </w:rPr>
+        <w:t xml:space="preserve">s clearly visible </w:t>
+      </w:r>
+      <w:r>
+        <w:rPr>
+          <w:sz w:val="28"/>
+          <w:szCs w:val="28"/>
+        </w:rPr>
+        <w:t xml:space="preserve">from the above figure </w:t>
+      </w:r>
+      <w:r>
+        <w:rPr>
+          <w:sz w:val="28"/>
+          <w:szCs w:val="28"/>
+        </w:rPr>
+        <w:t>that</w:t>
+      </w:r>
+      <w:r>
+        <w:rPr>
+          <w:sz w:val="28"/>
+          <w:szCs w:val="28"/>
+        </w:rPr>
+        <w:t xml:space="preserve"> the</w:t>
+      </w:r>
+      <w:r>
+        <w:rPr>
+          <w:sz w:val="28"/>
+          <w:szCs w:val="28"/>
+        </w:rPr>
+        <w:t xml:space="preserve"> </w:t>
+      </w:r>
+      <w:r>
+        <w:rPr>
+          <w:sz w:val="28"/>
+          <w:szCs w:val="28"/>
+        </w:rPr>
+        <w:t>N</w:t>
+      </w:r>
+      <w:r>
+        <w:rPr>
+          <w:sz w:val="28"/>
+          <w:szCs w:val="28"/>
+        </w:rPr>
+        <w:t>eighborhoods First Canadian Place, Underground City, Garden District</w:t>
+      </w:r>
+      <w:r>
+        <w:rPr>
+          <w:sz w:val="28"/>
+          <w:szCs w:val="28"/>
+        </w:rPr>
+        <w:t xml:space="preserve"> and</w:t>
+      </w:r>
+      <w:r>
+        <w:rPr>
+          <w:sz w:val="28"/>
+          <w:szCs w:val="28"/>
+        </w:rPr>
+        <w:t xml:space="preserve"> Ryerson ha</w:t>
+      </w:r>
+      <w:r>
+        <w:rPr>
+          <w:sz w:val="28"/>
+          <w:szCs w:val="28"/>
+        </w:rPr>
+        <w:t>ve</w:t>
+      </w:r>
+      <w:r>
+        <w:rPr>
+          <w:sz w:val="28"/>
+          <w:szCs w:val="28"/>
+        </w:rPr>
+        <w:t xml:space="preserve"> the </w:t>
+      </w:r>
+      <w:r>
+        <w:rPr>
+          <w:sz w:val="28"/>
+          <w:szCs w:val="28"/>
+        </w:rPr>
+        <w:t xml:space="preserve">highest number of </w:t>
+      </w:r>
+      <w:r>
+        <w:rPr>
+          <w:sz w:val="28"/>
+          <w:szCs w:val="28"/>
+        </w:rPr>
+        <w:t>h</w:t>
+      </w:r>
+      <w:r>
+        <w:rPr>
+          <w:sz w:val="28"/>
+          <w:szCs w:val="28"/>
+        </w:rPr>
+        <w:t xml:space="preserve">otels. </w:t>
+      </w:r>
+      <w:r>
+        <w:rPr>
+          <w:sz w:val="28"/>
+          <w:szCs w:val="28"/>
+        </w:rPr>
+        <w:t xml:space="preserve">We can further analyze these </w:t>
+      </w:r>
+      <w:r>
+        <w:rPr>
+          <w:sz w:val="28"/>
+          <w:szCs w:val="28"/>
+        </w:rPr>
+        <w:t>h</w:t>
+      </w:r>
+      <w:r>
+        <w:rPr>
+          <w:sz w:val="28"/>
+          <w:szCs w:val="28"/>
+        </w:rPr>
+        <w:t xml:space="preserve">otels by finding the ratings of the </w:t>
+      </w:r>
+      <w:r>
+        <w:rPr>
+          <w:sz w:val="28"/>
+          <w:szCs w:val="28"/>
+        </w:rPr>
+        <w:t>h</w:t>
+      </w:r>
+      <w:r>
+        <w:rPr>
+          <w:sz w:val="28"/>
+          <w:szCs w:val="28"/>
+        </w:rPr>
+        <w:t xml:space="preserve">otels. I have used the Foursquare application to get the ratings of the </w:t>
+      </w:r>
+      <w:r>
+        <w:rPr>
+          <w:sz w:val="28"/>
+          <w:szCs w:val="28"/>
+        </w:rPr>
+        <w:t>h</w:t>
+      </w:r>
+      <w:r>
+        <w:rPr>
+          <w:sz w:val="28"/>
+          <w:szCs w:val="28"/>
+        </w:rPr>
+        <w:t>otels.</w:t>
+      </w:r>
+      <w:r>
+        <w:rPr>
+          <w:sz w:val="28"/>
+          <w:szCs w:val="28"/>
+        </w:rPr>
+        <w:t xml:space="preserve"> </w:t>
+      </w:r>
+    </w:p>
+    <w:p>
+      <w:pPr>
+        <w:jc w:val="both"/>
+        <w:rPr>
+          <w:b/>
+          <w:bCs/>
+          <w:sz w:val="32"/>
+          <w:szCs w:val="32"/>
+        </w:rPr>
+      </w:pPr>
+      <w:r>
+        <w:rPr>
+          <w:b/>
+          <w:bCs/>
+          <w:sz w:val="32"/>
+          <w:szCs w:val="32"/>
+        </w:rPr>
+        <w:lastRenderedPageBreak/>
+        <w:t>3.2 Ratings of Hotels in Downtown Toronto</w:t>
+      </w:r>
+    </w:p>
+    <w:p>
+      <w:pPr>
+        <w:jc w:val="both"/>
+        <w:rPr>
+          <w:sz w:val="28"/>
+          <w:szCs w:val="28"/>
+        </w:rPr>
+      </w:pPr>
+      <w:r>
+        <w:rPr>
+          <w:sz w:val="28"/>
+          <w:szCs w:val="28"/>
+        </w:rPr>
+        <w:t xml:space="preserve">I have obtained the ratings of the </w:t>
+      </w:r>
+      <w:r>
+        <w:rPr>
+          <w:sz w:val="28"/>
+          <w:szCs w:val="28"/>
+        </w:rPr>
+        <w:t>h</w:t>
+      </w:r>
+      <w:r>
+        <w:rPr>
+          <w:sz w:val="28"/>
+          <w:szCs w:val="28"/>
+        </w:rPr>
+        <w:t xml:space="preserve">otels by making premium calls using the Hotel Id. I have defined a function to get the ratings of the </w:t>
+      </w:r>
+      <w:r>
+        <w:rPr>
+          <w:sz w:val="28"/>
+          <w:szCs w:val="28"/>
+        </w:rPr>
+        <w:t>h</w:t>
+      </w:r>
+      <w:r>
+        <w:rPr>
+          <w:sz w:val="28"/>
+          <w:szCs w:val="28"/>
+        </w:rPr>
+        <w:t xml:space="preserve">otel and </w:t>
+      </w:r>
+      <w:r>
+        <w:rPr>
+          <w:sz w:val="28"/>
+          <w:szCs w:val="28"/>
+        </w:rPr>
+        <w:t>used</w:t>
+      </w:r>
+      <w:r>
+        <w:rPr>
+          <w:sz w:val="28"/>
+          <w:szCs w:val="28"/>
+        </w:rPr>
+        <w:t xml:space="preserve"> a for loop obtained the ratings of the </w:t>
+      </w:r>
+      <w:r>
+        <w:rPr>
+          <w:sz w:val="28"/>
+          <w:szCs w:val="28"/>
+        </w:rPr>
+        <w:t>h</w:t>
+      </w:r>
+      <w:r>
+        <w:rPr>
+          <w:sz w:val="28"/>
+          <w:szCs w:val="28"/>
+        </w:rPr>
+        <w:t>otel into a list. I added the ratings list as a column to the DataFrame. I</w:t>
+      </w:r>
+      <w:r>
+        <w:rPr>
+          <w:sz w:val="28"/>
+          <w:szCs w:val="28"/>
+        </w:rPr>
+        <w:t>f</w:t>
+      </w:r>
+      <w:r>
+        <w:rPr>
+          <w:sz w:val="28"/>
+          <w:szCs w:val="28"/>
+        </w:rPr>
+        <w:t xml:space="preserve"> the rating of a </w:t>
+      </w:r>
+      <w:r>
+        <w:rPr>
+          <w:sz w:val="28"/>
+          <w:szCs w:val="28"/>
+        </w:rPr>
+        <w:t>h</w:t>
+      </w:r>
+      <w:r>
+        <w:rPr>
+          <w:sz w:val="28"/>
+          <w:szCs w:val="28"/>
+        </w:rPr>
+        <w:t>otel</w:t>
+      </w:r>
+      <w:r>
+        <w:rPr>
+          <w:sz w:val="28"/>
+          <w:szCs w:val="28"/>
+        </w:rPr>
+        <w:t xml:space="preserve"> if it</w:t>
+      </w:r>
+      <w:r>
+        <w:rPr>
+          <w:sz w:val="28"/>
+          <w:szCs w:val="28"/>
+        </w:rPr>
+        <w:t xml:space="preserve"> is not available</w:t>
+      </w:r>
+      <w:r>
+        <w:rPr>
+          <w:sz w:val="28"/>
+          <w:szCs w:val="28"/>
+        </w:rPr>
+        <w:t>, I have used the value 0 to indicate it</w:t>
+      </w:r>
+      <w:r>
+        <w:rPr>
+          <w:sz w:val="28"/>
+          <w:szCs w:val="28"/>
+        </w:rPr>
+        <w:t>.</w:t>
+      </w:r>
+      <w:r>
+        <w:rPr>
+          <w:sz w:val="28"/>
+          <w:szCs w:val="28"/>
+        </w:rPr>
+        <w:t xml:space="preserve"> </w:t>
+      </w:r>
+    </w:p>
+    <w:p>
+      <w:pPr>
+        <w:jc w:val="both"/>
+        <w:rPr>
+          <w:sz w:val="28"/>
+          <w:szCs w:val="28"/>
+        </w:rPr>
+      </w:pPr>
+      <w:r>
+        <w:rPr>
+          <w:noProof/>
+          <w:sz w:val="28"/>
+          <w:szCs w:val="28"/>
+        </w:rPr>
+        <w:drawing>
+          <wp:inline distT="0" distB="0" distL="0" distR="0" wp14:anchorId="4029B48D" wp14:editId="43A2166A">
+            <wp:extent cx="5943600" cy="4191000"/>
+            <wp:effectExtent l="0" t="0" r="0" b="0"/>
+            <wp:docPr id="4" name="Picture 4" descr="A picture containing drawing, fence&#10;&#10;Description automatically generated"/>
+            <wp:cNvGraphicFramePr>
+              <a:graphicFrameLocks xmlns:a="http://schemas.openxmlformats.org/drawingml/2006/main" noChangeAspect="1"/>
+            </wp:cNvGraphicFramePr>
+            <a:graphic xmlns:a="http://schemas.openxmlformats.org/drawingml/2006/main">
+              <a:graphicData uri="http://schemas.openxmlformats.org/drawingml/2006/picture">
+                <pic:pic xmlns:pic="http://schemas.openxmlformats.org/drawingml/2006/picture">
+                  <pic:nvPicPr>
+                    <pic:cNvPr id="4" name="hotelratings.png"/>
+                    <pic:cNvPicPr/>
+                  </pic:nvPicPr>
+                  <pic:blipFill>
+                    <a:blip r:embed="rId10">
+                      <a:extLst>
+                        <a:ext uri="{28A0092B-C50C-407E-A947-70E740481C1C}">
+                          <a14:useLocalDpi xmlns:a14="http://schemas.microsoft.com/office/drawing/2010/main" val="0"/>
+                        </a:ext>
+                      </a:extLst>
+                    </a:blip>
+                    <a:stretch>
+                      <a:fillRect/>
+                    </a:stretch>
+                  </pic:blipFill>
+                  <pic:spPr>
+                    <a:xfrm>
+                      <a:off x="0" y="0"/>
+                      <a:ext cx="5943600" cy="4191000"/>
+                    </a:xfrm>
+                    <a:prstGeom prst="rect">
+                      <a:avLst/>
+                    </a:prstGeom>
+                  </pic:spPr>
+                </pic:pic>
+              </a:graphicData>
+            </a:graphic>
+          </wp:inline>
+        </w:drawing>
+      </w:r>
+    </w:p>
+    <w:p>
+      <w:pPr>
+        <w:jc w:val="both"/>
+        <w:rPr>
+          <w:sz w:val="28"/>
+          <w:szCs w:val="28"/>
+        </w:rPr>
+      </w:pPr>
+      <w:r>
+        <w:rPr>
+          <w:sz w:val="28"/>
+          <w:szCs w:val="28"/>
+        </w:rPr>
+        <w:t xml:space="preserve">I was able to get ratings of 12 </w:t>
+      </w:r>
+      <w:r>
+        <w:rPr>
+          <w:sz w:val="28"/>
+          <w:szCs w:val="28"/>
+        </w:rPr>
+        <w:t>h</w:t>
+      </w:r>
+      <w:r>
+        <w:rPr>
+          <w:sz w:val="28"/>
+          <w:szCs w:val="28"/>
+        </w:rPr>
+        <w:t xml:space="preserve">otels using the Foursquare API and the ratings range from 8.4 to 5.4 out of 10. The </w:t>
+      </w:r>
+      <w:r>
+        <w:rPr>
+          <w:sz w:val="28"/>
+          <w:szCs w:val="28"/>
+        </w:rPr>
+        <w:t>h</w:t>
+      </w:r>
+      <w:r>
+        <w:rPr>
+          <w:sz w:val="28"/>
+          <w:szCs w:val="28"/>
+        </w:rPr>
+        <w:t xml:space="preserve">otels are </w:t>
+      </w:r>
+      <w:r>
+        <w:rPr>
+          <w:sz w:val="28"/>
+          <w:szCs w:val="28"/>
+        </w:rPr>
+        <w:t>rated considering various factors into account. The most important factor for providing a rating is the “Explicit User Feedback”.</w:t>
+      </w:r>
+    </w:p>
+    <w:p>
+      <w:pPr>
+        <w:jc w:val="both"/>
+        <w:rPr>
+          <w:rFonts w:ascii="Georgia" w:hAnsi="Georgia"/>
+          <w:color w:val="292929"/>
+          <w:spacing w:val="-1"/>
+          <w:sz w:val="32"/>
+          <w:szCs w:val="32"/>
+          <w:shd w:val="clear" w:color="auto" w:fill="FFFFFF"/>
+        </w:rPr>
+      </w:pPr>
+      <w:r>
+        <w:rPr>
+          <w:rFonts w:cstheme="minorHAnsi"/>
+          <w:color w:val="292929"/>
+          <w:spacing w:val="-1"/>
+          <w:sz w:val="28"/>
+          <w:szCs w:val="28"/>
+          <w:shd w:val="clear" w:color="auto" w:fill="FFFFFF"/>
+        </w:rPr>
+        <w:t>There are three ways to leave</w:t>
+      </w:r>
+      <w:r>
+        <w:rPr>
+          <w:rFonts w:cstheme="minorHAnsi"/>
+          <w:color w:val="292929"/>
+          <w:spacing w:val="-1"/>
+          <w:sz w:val="28"/>
+          <w:szCs w:val="28"/>
+          <w:shd w:val="clear" w:color="auto" w:fill="FFFFFF"/>
+        </w:rPr>
+        <w:t xml:space="preserve"> a</w:t>
+      </w:r>
+      <w:r>
+        <w:rPr>
+          <w:rFonts w:cstheme="minorHAnsi"/>
+          <w:color w:val="292929"/>
+          <w:spacing w:val="-1"/>
+          <w:sz w:val="28"/>
+          <w:szCs w:val="28"/>
+          <w:shd w:val="clear" w:color="auto" w:fill="FFFFFF"/>
+        </w:rPr>
+        <w:t xml:space="preserve"> feedback: a user can say they </w:t>
+      </w:r>
+      <w:r>
+        <w:rPr>
+          <w:rFonts w:cstheme="minorHAnsi"/>
+          <w:b/>
+          <w:bCs/>
+          <w:color w:val="292929"/>
+          <w:spacing w:val="-1"/>
+          <w:sz w:val="28"/>
+          <w:szCs w:val="28"/>
+          <w:shd w:val="clear" w:color="auto" w:fill="FFFFFF"/>
+        </w:rPr>
+        <w:t>liked</w:t>
+      </w:r>
+      <w:r>
+        <w:rPr>
+          <w:rFonts w:cstheme="minorHAnsi"/>
+          <w:color w:val="292929"/>
+          <w:spacing w:val="-1"/>
+          <w:sz w:val="28"/>
+          <w:szCs w:val="28"/>
+          <w:shd w:val="clear" w:color="auto" w:fill="FFFFFF"/>
+        </w:rPr>
+        <w:t xml:space="preserve"> it, a user can say they </w:t>
+      </w:r>
+      <w:r>
+        <w:rPr>
+          <w:rFonts w:cstheme="minorHAnsi"/>
+          <w:b/>
+          <w:bCs/>
+          <w:color w:val="292929"/>
+          <w:spacing w:val="-1"/>
+          <w:sz w:val="28"/>
+          <w:szCs w:val="28"/>
+          <w:shd w:val="clear" w:color="auto" w:fill="FFFFFF"/>
+        </w:rPr>
+        <w:t>disliked</w:t>
+      </w:r>
+      <w:r>
+        <w:rPr>
+          <w:rFonts w:cstheme="minorHAnsi"/>
+          <w:color w:val="292929"/>
+          <w:spacing w:val="-1"/>
+          <w:sz w:val="28"/>
+          <w:szCs w:val="28"/>
+          <w:shd w:val="clear" w:color="auto" w:fill="FFFFFF"/>
+        </w:rPr>
+        <w:t xml:space="preserve"> it, or a user can say they thought it was </w:t>
+      </w:r>
+      <w:r>
+        <w:rPr>
+          <w:rFonts w:cstheme="minorHAnsi"/>
+          <w:b/>
+          <w:bCs/>
+          <w:color w:val="292929"/>
+          <w:spacing w:val="-1"/>
+          <w:sz w:val="28"/>
+          <w:szCs w:val="28"/>
+          <w:shd w:val="clear" w:color="auto" w:fill="FFFFFF"/>
+        </w:rPr>
+        <w:t>okay</w:t>
+      </w:r>
+      <w:r>
+        <w:rPr>
+          <w:rFonts w:ascii="Georgia" w:hAnsi="Georgia"/>
+          <w:color w:val="292929"/>
+          <w:spacing w:val="-1"/>
+          <w:sz w:val="32"/>
+          <w:szCs w:val="32"/>
+          <w:shd w:val="clear" w:color="auto" w:fill="FFFFFF"/>
+        </w:rPr>
+        <w:t>.</w:t>
+      </w:r>
+      <w:r>
+        <w:rPr>
+          <w:sz w:val="28"/>
+          <w:szCs w:val="28"/>
+        </w:rPr>
+        <w:t xml:space="preserve"> </w:t>
+      </w:r>
+      <w:r>
+        <w:rPr>
+          <w:sz w:val="28"/>
+          <w:szCs w:val="28"/>
+        </w:rPr>
+        <w:t>T</w:t>
+      </w:r>
+      <w:r>
+        <w:rPr>
+          <w:sz w:val="28"/>
+          <w:szCs w:val="28"/>
+        </w:rPr>
+        <w:t>o maintain the accuracy in the ratings</w:t>
+      </w:r>
+      <w:r>
+        <w:rPr>
+          <w:sz w:val="28"/>
+          <w:szCs w:val="28"/>
+        </w:rPr>
+        <w:t>,</w:t>
+      </w:r>
+      <w:r>
+        <w:rPr>
+          <w:sz w:val="28"/>
+          <w:szCs w:val="28"/>
+        </w:rPr>
+        <w:t xml:space="preserve"> Foursquare developers try to minimize </w:t>
+      </w:r>
+      <w:r>
+        <w:rPr>
+          <w:sz w:val="28"/>
+          <w:szCs w:val="28"/>
+        </w:rPr>
+        <w:t>inversions in their database. An inversion is when a user likes a low rated venue and dislikes high rated venue.</w:t>
+      </w:r>
+      <w:r>
+        <w:rPr>
+          <w:sz w:val="28"/>
+          <w:szCs w:val="28"/>
+        </w:rPr>
+        <w:t xml:space="preserve"> Foursquare developers realized that the total number of inversions can be lowered </w:t>
+      </w:r>
+      <w:r>
+        <w:rPr>
+          <w:sz w:val="28"/>
+          <w:szCs w:val="28"/>
+        </w:rPr>
+        <w:lastRenderedPageBreak/>
+        <w:t xml:space="preserve">by associating okay to dislike. </w:t>
+      </w:r>
+      <w:r>
+        <w:rPr>
+          <w:rFonts w:cstheme="minorHAnsi"/>
+          <w:color w:val="292929"/>
+          <w:spacing w:val="-1"/>
+          <w:sz w:val="28"/>
+          <w:szCs w:val="28"/>
+          <w:shd w:val="clear" w:color="auto" w:fill="FFFFFF"/>
+        </w:rPr>
+        <w:t xml:space="preserve">In other words, if a venue receives 10 </w:t>
+      </w:r>
+      <w:r>
+        <w:rPr>
+          <w:rFonts w:cstheme="minorHAnsi"/>
+          <w:b/>
+          <w:bCs/>
+          <w:color w:val="292929"/>
+          <w:spacing w:val="-1"/>
+          <w:sz w:val="28"/>
+          <w:szCs w:val="28"/>
+          <w:shd w:val="clear" w:color="auto" w:fill="FFFFFF"/>
+        </w:rPr>
+        <w:t>okay</w:t>
+      </w:r>
+      <w:r>
+        <w:rPr>
+          <w:rFonts w:cstheme="minorHAnsi"/>
+          <w:color w:val="292929"/>
+          <w:spacing w:val="-1"/>
+          <w:sz w:val="28"/>
+          <w:szCs w:val="28"/>
+          <w:shd w:val="clear" w:color="auto" w:fill="FFFFFF"/>
+        </w:rPr>
+        <w:t xml:space="preserve">s from </w:t>
+      </w:r>
+      <w:r>
+        <w:rPr>
+          <w:rFonts w:cstheme="minorHAnsi"/>
+          <w:color w:val="292929"/>
+          <w:spacing w:val="-1"/>
+          <w:sz w:val="28"/>
+          <w:szCs w:val="28"/>
+          <w:shd w:val="clear" w:color="auto" w:fill="FFFFFF"/>
+        </w:rPr>
+        <w:t>the</w:t>
+      </w:r>
+      <w:r>
+        <w:rPr>
+          <w:rFonts w:cstheme="minorHAnsi"/>
+          <w:color w:val="292929"/>
+          <w:spacing w:val="-1"/>
+          <w:sz w:val="28"/>
+          <w:szCs w:val="28"/>
+          <w:shd w:val="clear" w:color="auto" w:fill="FFFFFF"/>
+        </w:rPr>
+        <w:t xml:space="preserve"> users, the effect on </w:t>
+      </w:r>
+      <w:r>
+        <w:rPr>
+          <w:rFonts w:cstheme="minorHAnsi"/>
+          <w:color w:val="292929"/>
+          <w:spacing w:val="-1"/>
+          <w:sz w:val="28"/>
+          <w:szCs w:val="28"/>
+          <w:shd w:val="clear" w:color="auto" w:fill="FFFFFF"/>
+        </w:rPr>
+        <w:t>the venue’s</w:t>
+      </w:r>
+      <w:r>
+        <w:rPr>
+          <w:rFonts w:cstheme="minorHAnsi"/>
+          <w:color w:val="292929"/>
+          <w:spacing w:val="-1"/>
+          <w:sz w:val="28"/>
+          <w:szCs w:val="28"/>
+          <w:shd w:val="clear" w:color="auto" w:fill="FFFFFF"/>
+        </w:rPr>
+        <w:t xml:space="preserve"> rating is the same as if it received 9 dislikes and 1 like</w:t>
+      </w:r>
+      <w:r>
+        <w:rPr>
+          <w:rFonts w:ascii="Georgia" w:hAnsi="Georgia"/>
+          <w:color w:val="292929"/>
+          <w:spacing w:val="-1"/>
+          <w:sz w:val="32"/>
+          <w:szCs w:val="32"/>
+          <w:shd w:val="clear" w:color="auto" w:fill="FFFFFF"/>
+        </w:rPr>
+        <w:t>.</w:t>
+      </w:r>
+      <w:r>
+        <w:rPr>
+          <w:rFonts w:ascii="Georgia" w:hAnsi="Georgia"/>
+          <w:color w:val="292929"/>
+          <w:spacing w:val="-1"/>
+          <w:sz w:val="32"/>
+          <w:szCs w:val="32"/>
+          <w:shd w:val="clear" w:color="auto" w:fill="FFFFFF"/>
+        </w:rPr>
+        <w:t xml:space="preserve"> </w:t>
+      </w:r>
+    </w:p>
+    <w:p>
+      <w:pPr>
+        <w:jc w:val="both"/>
+        <w:rPr>
+          <w:rFonts w:cstheme="minorHAnsi"/>
+          <w:color w:val="292929"/>
+          <w:spacing w:val="-1"/>
+          <w:sz w:val="28"/>
+          <w:szCs w:val="28"/>
+          <w:shd w:val="clear" w:color="auto" w:fill="FFFFFF"/>
+        </w:rPr>
+      </w:pPr>
+      <w:r>
+        <w:rPr>
+          <w:rFonts w:cstheme="minorHAnsi"/>
+          <w:color w:val="292929"/>
+          <w:spacing w:val="-1"/>
+          <w:sz w:val="28"/>
+          <w:szCs w:val="28"/>
+          <w:shd w:val="clear" w:color="auto" w:fill="FFFFFF"/>
+        </w:rPr>
+        <w:t>The ratings are also dependent upon the tips received and every tip is analyzed using the NLP</w:t>
+      </w:r>
+      <w:r>
+        <w:rPr>
+          <w:rFonts w:cstheme="minorHAnsi"/>
+          <w:color w:val="292929"/>
+          <w:spacing w:val="-1"/>
+          <w:sz w:val="28"/>
+          <w:szCs w:val="28"/>
+          <w:shd w:val="clear" w:color="auto" w:fill="FFFFFF"/>
+        </w:rPr>
+        <w:t xml:space="preserve"> </w:t>
+      </w:r>
+      <w:r>
+        <w:rPr>
+          <w:rFonts w:cstheme="minorHAnsi"/>
+          <w:color w:val="292929"/>
+          <w:spacing w:val="-1"/>
+          <w:sz w:val="28"/>
+          <w:szCs w:val="28"/>
+          <w:shd w:val="clear" w:color="auto" w:fill="FFFFFF"/>
+        </w:rPr>
+        <w:t>(Natural Language Processing)</w:t>
+      </w:r>
+      <w:r>
+        <w:rPr>
+          <w:rFonts w:cstheme="minorHAnsi"/>
+          <w:color w:val="292929"/>
+          <w:spacing w:val="-1"/>
+          <w:sz w:val="28"/>
+          <w:szCs w:val="28"/>
+          <w:shd w:val="clear" w:color="auto" w:fill="FFFFFF"/>
+        </w:rPr>
+        <w:t xml:space="preserve"> pipeline to extract information about the venue speciality.</w:t>
+      </w:r>
+      <w:r>
+        <w:rPr>
+          <w:rFonts w:cstheme="minorHAnsi"/>
+          <w:color w:val="292929"/>
+          <w:spacing w:val="-1"/>
+          <w:sz w:val="28"/>
+          <w:szCs w:val="28"/>
+          <w:shd w:val="clear" w:color="auto" w:fill="FFFFFF"/>
+        </w:rPr>
+        <w:t xml:space="preserve"> </w:t>
+      </w:r>
+    </w:p>
+    <w:p>
+      <w:pPr>
+        <w:jc w:val="both"/>
+        <w:rPr>
+          <w:rFonts w:cstheme="minorHAnsi"/>
+          <w:b/>
+          <w:bCs/>
+          <w:color w:val="292929"/>
+          <w:spacing w:val="-1"/>
+          <w:sz w:val="28"/>
+          <w:szCs w:val="28"/>
+          <w:shd w:val="clear" w:color="auto" w:fill="FFFFFF"/>
+        </w:rPr>
+      </w:pPr>
+      <w:r>
+        <w:rPr>
+          <w:rFonts w:cstheme="minorHAnsi"/>
+          <w:b/>
+          <w:bCs/>
+          <w:color w:val="292929"/>
+          <w:spacing w:val="-1"/>
+          <w:sz w:val="28"/>
+          <w:szCs w:val="28"/>
+          <w:shd w:val="clear" w:color="auto" w:fill="FFFFFF"/>
+        </w:rPr>
+        <w:t>Machine Learning Algorithms</w:t>
+      </w:r>
+    </w:p>
+    <w:p>
+      <w:pPr>
+        <w:jc w:val="both"/>
+        <w:rPr>
+          <w:rFonts w:cstheme="minorHAnsi"/>
+          <w:color w:val="292929"/>
+          <w:spacing w:val="-1"/>
+          <w:sz w:val="28"/>
+          <w:szCs w:val="28"/>
+          <w:shd w:val="clear" w:color="auto" w:fill="FFFFFF"/>
+        </w:rPr>
+      </w:pPr>
+      <w:r>
+        <w:rPr>
+          <w:rFonts w:cstheme="minorHAnsi"/>
+          <w:color w:val="292929"/>
+          <w:spacing w:val="-1"/>
+          <w:sz w:val="28"/>
+          <w:szCs w:val="28"/>
+          <w:shd w:val="clear" w:color="auto" w:fill="FFFFFF"/>
+        </w:rPr>
+        <w:t>The NLP pipeline breaks the tip into parts</w:t>
+      </w:r>
+      <w:r>
+        <w:rPr>
+          <w:rFonts w:cstheme="minorHAnsi"/>
+          <w:color w:val="292929"/>
+          <w:spacing w:val="-1"/>
+          <w:sz w:val="28"/>
+          <w:szCs w:val="28"/>
+          <w:shd w:val="clear" w:color="auto" w:fill="FFFFFF"/>
+        </w:rPr>
+        <w:t xml:space="preserve"> or phrases</w:t>
+      </w:r>
+      <w:r>
+        <w:rPr>
+          <w:rFonts w:cstheme="minorHAnsi"/>
+          <w:color w:val="292929"/>
+          <w:spacing w:val="-1"/>
+          <w:sz w:val="28"/>
+          <w:szCs w:val="28"/>
+          <w:shd w:val="clear" w:color="auto" w:fill="FFFFFF"/>
+        </w:rPr>
+        <w:t xml:space="preserve"> of 1 to 4 words of length for further analysis. If a user provides a rating and tip then these are used for training purposes for Logistic Regression. </w:t>
+      </w:r>
+      <w:r>
+        <w:rPr>
+          <w:rFonts w:cstheme="minorHAnsi"/>
+          <w:color w:val="292929"/>
+          <w:spacing w:val="-1"/>
+          <w:sz w:val="28"/>
+          <w:szCs w:val="28"/>
+          <w:shd w:val="clear" w:color="auto" w:fill="FFFFFF"/>
+        </w:rPr>
+        <w:t xml:space="preserve">This helps in eliminating the phrases that does not contain any useful information and </w:t>
+      </w:r>
+      <w:r>
+        <w:rPr>
+          <w:rFonts w:cstheme="minorHAnsi"/>
+          <w:color w:val="292929"/>
+          <w:spacing w:val="-1"/>
+          <w:sz w:val="28"/>
+          <w:szCs w:val="28"/>
+          <w:shd w:val="clear" w:color="auto" w:fill="FFFFFF"/>
+        </w:rPr>
+        <w:t>a</w:t>
+      </w:r>
+      <w:r>
+        <w:rPr>
+          <w:rFonts w:cstheme="minorHAnsi"/>
+          <w:color w:val="292929"/>
+          <w:spacing w:val="-1"/>
+          <w:sz w:val="28"/>
+          <w:szCs w:val="28"/>
+          <w:shd w:val="clear" w:color="auto" w:fill="FFFFFF"/>
+        </w:rPr>
+        <w:t xml:space="preserve"> value 0 (sentiment score)</w:t>
+      </w:r>
+      <w:r>
+        <w:rPr>
+          <w:rFonts w:cstheme="minorHAnsi"/>
+          <w:color w:val="292929"/>
+          <w:spacing w:val="-1"/>
+          <w:sz w:val="28"/>
+          <w:szCs w:val="28"/>
+          <w:shd w:val="clear" w:color="auto" w:fill="FFFFFF"/>
+        </w:rPr>
+        <w:t xml:space="preserve"> is assigned to it</w:t>
+      </w:r>
+      <w:r>
+        <w:rPr>
+          <w:rFonts w:cstheme="minorHAnsi"/>
+          <w:color w:val="292929"/>
+          <w:spacing w:val="-1"/>
+          <w:sz w:val="28"/>
+          <w:szCs w:val="28"/>
+          <w:shd w:val="clear" w:color="auto" w:fill="FFFFFF"/>
+        </w:rPr>
+        <w:t xml:space="preserve">. This model can help us classify the words </w:t>
+      </w:r>
+      <w:r>
+        <w:rPr>
+          <w:rFonts w:cstheme="minorHAnsi"/>
+          <w:color w:val="292929"/>
+          <w:spacing w:val="-1"/>
+          <w:sz w:val="28"/>
+          <w:szCs w:val="28"/>
+          <w:shd w:val="clear" w:color="auto" w:fill="FFFFFF"/>
+        </w:rPr>
+        <w:t xml:space="preserve">that are most </w:t>
+      </w:r>
+      <w:r>
+        <w:rPr>
+          <w:rFonts w:cstheme="minorHAnsi"/>
+          <w:color w:val="292929"/>
+          <w:spacing w:val="-1"/>
+          <w:sz w:val="28"/>
+          <w:szCs w:val="28"/>
+          <w:shd w:val="clear" w:color="auto" w:fill="FFFFFF"/>
+        </w:rPr>
+        <w:t>often</w:t>
+      </w:r>
+      <w:r>
+        <w:rPr>
+          <w:rFonts w:cstheme="minorHAnsi"/>
+          <w:color w:val="292929"/>
+          <w:spacing w:val="-1"/>
+          <w:sz w:val="28"/>
+          <w:szCs w:val="28"/>
+          <w:shd w:val="clear" w:color="auto" w:fill="FFFFFF"/>
+        </w:rPr>
+        <w:t xml:space="preserve"> used in writing the tips </w:t>
+      </w:r>
+      <w:r>
+        <w:rPr>
+          <w:rFonts w:cstheme="minorHAnsi"/>
+          <w:color w:val="292929"/>
+          <w:spacing w:val="-1"/>
+          <w:sz w:val="28"/>
+          <w:szCs w:val="28"/>
+          <w:shd w:val="clear" w:color="auto" w:fill="FFFFFF"/>
+        </w:rPr>
+        <w:t xml:space="preserve">as </w:t>
+      </w:r>
+    </w:p>
+    <w:p>
+      <w:pPr>
+        <w:jc w:val="both"/>
+        <w:rPr>
+          <w:rFonts w:cstheme="minorHAnsi"/>
+          <w:color w:val="292929"/>
+          <w:spacing w:val="-1"/>
+          <w:sz w:val="28"/>
+          <w:szCs w:val="28"/>
+          <w:shd w:val="clear" w:color="auto" w:fill="FFFFFF"/>
+        </w:rPr>
+      </w:pPr>
+      <w:r>
+        <w:rPr>
+          <w:rFonts w:cstheme="minorHAnsi"/>
+          <w:color w:val="292929"/>
+          <w:spacing w:val="-1"/>
+          <w:sz w:val="28"/>
+          <w:szCs w:val="28"/>
+          <w:shd w:val="clear" w:color="auto" w:fill="FFFFFF"/>
+        </w:rPr>
+        <w:t>Positive (</w:t>
+      </w:r>
+      <w:r>
+        <w:rPr>
+          <w:rFonts w:cstheme="minorHAnsi"/>
+          <w:color w:val="292929"/>
+          <w:spacing w:val="-1"/>
+          <w:sz w:val="28"/>
+          <w:szCs w:val="28"/>
+          <w:shd w:val="clear" w:color="auto" w:fill="FFFFFF"/>
+        </w:rPr>
+        <w:t>“</w:t>
+      </w:r>
+      <w:r>
+        <w:rPr>
+          <w:rFonts w:cstheme="minorHAnsi"/>
+          <w:color w:val="292929"/>
+          <w:spacing w:val="-1"/>
+          <w:sz w:val="28"/>
+          <w:szCs w:val="28"/>
+          <w:shd w:val="clear" w:color="auto" w:fill="FFFFFF"/>
+        </w:rPr>
+        <w:t>amazing</w:t>
+      </w:r>
+      <w:r>
+        <w:rPr>
+          <w:rFonts w:cstheme="minorHAnsi"/>
+          <w:color w:val="292929"/>
+          <w:spacing w:val="-1"/>
+          <w:sz w:val="28"/>
+          <w:szCs w:val="28"/>
+          <w:shd w:val="clear" w:color="auto" w:fill="FFFFFF"/>
+        </w:rPr>
+        <w:t>”</w:t>
+      </w:r>
+      <w:r>
+        <w:rPr>
+          <w:rFonts w:cstheme="minorHAnsi"/>
+          <w:color w:val="292929"/>
+          <w:spacing w:val="-1"/>
+          <w:sz w:val="28"/>
+          <w:szCs w:val="28"/>
+          <w:shd w:val="clear" w:color="auto" w:fill="FFFFFF"/>
+        </w:rPr>
+        <w:t xml:space="preserve">, </w:t>
+      </w:r>
+      <w:r>
+        <w:rPr>
+          <w:rFonts w:cstheme="minorHAnsi"/>
+          <w:color w:val="292929"/>
+          <w:spacing w:val="-1"/>
+          <w:sz w:val="28"/>
+          <w:szCs w:val="28"/>
+          <w:shd w:val="clear" w:color="auto" w:fill="FFFFFF"/>
+        </w:rPr>
+        <w:t>“</w:t>
+      </w:r>
+      <w:r>
+        <w:rPr>
+          <w:rFonts w:cstheme="minorHAnsi"/>
+          <w:color w:val="292929"/>
+          <w:spacing w:val="-1"/>
+          <w:sz w:val="28"/>
+          <w:szCs w:val="28"/>
+          <w:shd w:val="clear" w:color="auto" w:fill="FFFFFF"/>
+        </w:rPr>
+        <w:t>awesome</w:t>
+      </w:r>
+      <w:r>
+        <w:rPr>
+          <w:rFonts w:cstheme="minorHAnsi"/>
+          <w:color w:val="292929"/>
+          <w:spacing w:val="-1"/>
+          <w:sz w:val="28"/>
+          <w:szCs w:val="28"/>
+          <w:shd w:val="clear" w:color="auto" w:fill="FFFFFF"/>
+        </w:rPr>
+        <w:t>”</w:t>
+      </w:r>
+      <w:r>
+        <w:rPr>
+          <w:rFonts w:cstheme="minorHAnsi"/>
+          <w:color w:val="292929"/>
+          <w:spacing w:val="-1"/>
+          <w:sz w:val="28"/>
+          <w:szCs w:val="28"/>
+          <w:shd w:val="clear" w:color="auto" w:fill="FFFFFF"/>
+        </w:rPr>
+        <w:t xml:space="preserve">, </w:t>
+      </w:r>
+      <w:r>
+        <w:rPr>
+          <w:rFonts w:cstheme="minorHAnsi"/>
+          <w:color w:val="292929"/>
+          <w:spacing w:val="-1"/>
+          <w:sz w:val="28"/>
+          <w:szCs w:val="28"/>
+          <w:shd w:val="clear" w:color="auto" w:fill="FFFFFF"/>
+        </w:rPr>
+        <w:t>“</w:t>
+      </w:r>
+      <w:r>
+        <w:rPr>
+          <w:rFonts w:cstheme="minorHAnsi"/>
+          <w:color w:val="292929"/>
+          <w:spacing w:val="-1"/>
+          <w:sz w:val="28"/>
+          <w:szCs w:val="28"/>
+          <w:shd w:val="clear" w:color="auto" w:fill="FFFFFF"/>
+        </w:rPr>
+        <w:t>delicious</w:t>
+      </w:r>
+      <w:r>
+        <w:rPr>
+          <w:rFonts w:cstheme="minorHAnsi"/>
+          <w:color w:val="292929"/>
+          <w:spacing w:val="-1"/>
+          <w:sz w:val="28"/>
+          <w:szCs w:val="28"/>
+          <w:shd w:val="clear" w:color="auto" w:fill="FFFFFF"/>
+        </w:rPr>
+        <w:t>”</w:t>
+      </w:r>
+      <w:r>
+        <w:rPr>
+          <w:rFonts w:cstheme="minorHAnsi"/>
+          <w:color w:val="292929"/>
+          <w:spacing w:val="-1"/>
+          <w:sz w:val="28"/>
+          <w:szCs w:val="28"/>
+          <w:shd w:val="clear" w:color="auto" w:fill="FFFFFF"/>
+        </w:rPr>
+        <w:t>)</w:t>
+      </w:r>
+    </w:p>
+    <w:p>
+      <w:pPr>
+        <w:jc w:val="both"/>
+        <w:rPr>
+          <w:rFonts w:cstheme="minorHAnsi"/>
+          <w:color w:val="292929"/>
+          <w:spacing w:val="-1"/>
+          <w:sz w:val="28"/>
+          <w:szCs w:val="28"/>
+          <w:shd w:val="clear" w:color="auto" w:fill="FFFFFF"/>
+        </w:rPr>
+      </w:pPr>
+      <w:r>
+        <w:rPr>
+          <w:rFonts w:cstheme="minorHAnsi"/>
+          <w:color w:val="292929"/>
+          <w:spacing w:val="-1"/>
+          <w:sz w:val="28"/>
+          <w:szCs w:val="28"/>
+          <w:shd w:val="clear" w:color="auto" w:fill="FFFFFF"/>
+        </w:rPr>
+        <w:t>Neutral (</w:t>
+      </w:r>
+      <w:r>
+        <w:rPr>
+          <w:rFonts w:cstheme="minorHAnsi"/>
+          <w:color w:val="292929"/>
+          <w:spacing w:val="-1"/>
+          <w:sz w:val="28"/>
+          <w:szCs w:val="28"/>
+          <w:shd w:val="clear" w:color="auto" w:fill="FFFFFF"/>
+        </w:rPr>
+        <w:t>“</w:t>
+      </w:r>
+      <w:r>
+        <w:rPr>
+          <w:rFonts w:cstheme="minorHAnsi"/>
+          <w:color w:val="292929"/>
+          <w:spacing w:val="-1"/>
+          <w:sz w:val="28"/>
+          <w:szCs w:val="28"/>
+          <w:shd w:val="clear" w:color="auto" w:fill="FFFFFF"/>
+        </w:rPr>
+        <w:t>average</w:t>
+      </w:r>
+      <w:r>
+        <w:rPr>
+          <w:rFonts w:cstheme="minorHAnsi"/>
+          <w:color w:val="292929"/>
+          <w:spacing w:val="-1"/>
+          <w:sz w:val="28"/>
+          <w:szCs w:val="28"/>
+          <w:shd w:val="clear" w:color="auto" w:fill="FFFFFF"/>
+        </w:rPr>
+        <w:t>”</w:t>
+      </w:r>
+      <w:r>
+        <w:rPr>
+          <w:rFonts w:cstheme="minorHAnsi"/>
+          <w:color w:val="292929"/>
+          <w:spacing w:val="-1"/>
+          <w:sz w:val="28"/>
+          <w:szCs w:val="28"/>
+          <w:shd w:val="clear" w:color="auto" w:fill="FFFFFF"/>
+        </w:rPr>
+        <w:t xml:space="preserve">, </w:t>
+      </w:r>
+      <w:r>
+        <w:rPr>
+          <w:rFonts w:cstheme="minorHAnsi"/>
+          <w:color w:val="292929"/>
+          <w:spacing w:val="-1"/>
+          <w:sz w:val="28"/>
+          <w:szCs w:val="28"/>
+          <w:shd w:val="clear" w:color="auto" w:fill="FFFFFF"/>
+        </w:rPr>
+        <w:t>“</w:t>
+      </w:r>
+      <w:r>
+        <w:rPr>
+          <w:rFonts w:cstheme="minorHAnsi"/>
+          <w:color w:val="292929"/>
+          <w:spacing w:val="-1"/>
+          <w:sz w:val="28"/>
+          <w:szCs w:val="28"/>
+          <w:shd w:val="clear" w:color="auto" w:fill="FFFFFF"/>
+        </w:rPr>
+        <w:t>ok</w:t>
+      </w:r>
+      <w:r>
+        <w:rPr>
+          <w:rFonts w:cstheme="minorHAnsi"/>
+          <w:color w:val="292929"/>
+          <w:spacing w:val="-1"/>
+          <w:sz w:val="28"/>
+          <w:szCs w:val="28"/>
+          <w:shd w:val="clear" w:color="auto" w:fill="FFFFFF"/>
+        </w:rPr>
+        <w:t>”</w:t>
+      </w:r>
+      <w:r>
+        <w:rPr>
+          <w:rFonts w:cstheme="minorHAnsi"/>
+          <w:color w:val="292929"/>
+          <w:spacing w:val="-1"/>
+          <w:sz w:val="28"/>
+          <w:szCs w:val="28"/>
+          <w:shd w:val="clear" w:color="auto" w:fill="FFFFFF"/>
+        </w:rPr>
+        <w:t>)</w:t>
+      </w:r>
+    </w:p>
+    <w:p>
+      <w:pPr>
+        <w:jc w:val="both"/>
+        <w:rPr>
+          <w:rFonts w:cstheme="minorHAnsi"/>
+          <w:color w:val="292929"/>
+          <w:spacing w:val="-1"/>
+          <w:sz w:val="28"/>
+          <w:szCs w:val="28"/>
+          <w:shd w:val="clear" w:color="auto" w:fill="FFFFFF"/>
+        </w:rPr>
+      </w:pPr>
+      <w:r>
+        <w:rPr>
+          <w:rFonts w:cstheme="minorHAnsi"/>
+          <w:color w:val="292929"/>
+          <w:spacing w:val="-1"/>
+          <w:sz w:val="28"/>
+          <w:szCs w:val="28"/>
+          <w:shd w:val="clear" w:color="auto" w:fill="FFFFFF"/>
+        </w:rPr>
+        <w:t>Negative</w:t>
+      </w:r>
+      <w:r>
+        <w:rPr>
+          <w:rFonts w:cstheme="minorHAnsi"/>
+          <w:color w:val="292929"/>
+          <w:spacing w:val="-1"/>
+          <w:sz w:val="28"/>
+          <w:szCs w:val="28"/>
+          <w:shd w:val="clear" w:color="auto" w:fill="FFFFFF"/>
+        </w:rPr>
+        <w:t xml:space="preserve"> </w:t>
+      </w:r>
+      <w:r>
+        <w:rPr>
+          <w:rFonts w:cstheme="minorHAnsi"/>
+          <w:color w:val="292929"/>
+          <w:spacing w:val="-1"/>
+          <w:sz w:val="28"/>
+          <w:szCs w:val="28"/>
+          <w:shd w:val="clear" w:color="auto" w:fill="FFFFFF"/>
+        </w:rPr>
+        <w:t>(</w:t>
+      </w:r>
+      <w:r>
+        <w:rPr>
+          <w:rFonts w:cstheme="minorHAnsi"/>
+          <w:color w:val="292929"/>
+          <w:spacing w:val="-1"/>
+          <w:sz w:val="28"/>
+          <w:szCs w:val="28"/>
+          <w:shd w:val="clear" w:color="auto" w:fill="FFFFFF"/>
+        </w:rPr>
+        <w:t>“</w:t>
+      </w:r>
+      <w:r>
+        <w:rPr>
+          <w:rFonts w:cstheme="minorHAnsi"/>
+          <w:color w:val="292929"/>
+          <w:spacing w:val="-1"/>
+          <w:sz w:val="28"/>
+          <w:szCs w:val="28"/>
+          <w:shd w:val="clear" w:color="auto" w:fill="FFFFFF"/>
+        </w:rPr>
+        <w:t>worst</w:t>
+      </w:r>
+      <w:r>
+        <w:rPr>
+          <w:rFonts w:cstheme="minorHAnsi"/>
+          <w:color w:val="292929"/>
+          <w:spacing w:val="-1"/>
+          <w:sz w:val="28"/>
+          <w:szCs w:val="28"/>
+          <w:shd w:val="clear" w:color="auto" w:fill="FFFFFF"/>
+        </w:rPr>
+        <w:t>”</w:t>
+      </w:r>
+      <w:r>
+        <w:rPr>
+          <w:rFonts w:cstheme="minorHAnsi"/>
+          <w:color w:val="292929"/>
+          <w:spacing w:val="-1"/>
+          <w:sz w:val="28"/>
+          <w:szCs w:val="28"/>
+          <w:shd w:val="clear" w:color="auto" w:fill="FFFFFF"/>
+        </w:rPr>
+        <w:t xml:space="preserve">, </w:t>
+      </w:r>
+      <w:r>
+        <w:rPr>
+          <w:rFonts w:cstheme="minorHAnsi"/>
+          <w:color w:val="292929"/>
+          <w:spacing w:val="-1"/>
+          <w:sz w:val="28"/>
+          <w:szCs w:val="28"/>
+          <w:shd w:val="clear" w:color="auto" w:fill="FFFFFF"/>
+        </w:rPr>
+        <w:t>“</w:t>
+      </w:r>
+      <w:r>
+        <w:rPr>
+          <w:rFonts w:cstheme="minorHAnsi"/>
+          <w:color w:val="292929"/>
+          <w:spacing w:val="-1"/>
+          <w:sz w:val="28"/>
+          <w:szCs w:val="28"/>
+          <w:shd w:val="clear" w:color="auto" w:fill="FFFFFF"/>
+        </w:rPr>
+        <w:t>disgusting</w:t>
+      </w:r>
+      <w:r>
+        <w:rPr>
+          <w:rFonts w:cstheme="minorHAnsi"/>
+          <w:color w:val="292929"/>
+          <w:spacing w:val="-1"/>
+          <w:sz w:val="28"/>
+          <w:szCs w:val="28"/>
+          <w:shd w:val="clear" w:color="auto" w:fill="FFFFFF"/>
+        </w:rPr>
+        <w:t>”</w:t>
+      </w:r>
+      <w:r>
+        <w:rPr>
+          <w:rFonts w:cstheme="minorHAnsi"/>
+          <w:color w:val="292929"/>
+          <w:spacing w:val="-1"/>
+          <w:sz w:val="28"/>
+          <w:szCs w:val="28"/>
+          <w:shd w:val="clear" w:color="auto" w:fill="FFFFFF"/>
+        </w:rPr>
+        <w:t>,</w:t>
+      </w:r>
+      <w:r>
+        <w:rPr>
+          <w:rFonts w:cstheme="minorHAnsi"/>
+          <w:color w:val="292929"/>
+          <w:spacing w:val="-1"/>
+          <w:sz w:val="28"/>
+          <w:szCs w:val="28"/>
+          <w:shd w:val="clear" w:color="auto" w:fill="FFFFFF"/>
+        </w:rPr>
+        <w:t xml:space="preserve"> “</w:t>
+      </w:r>
+      <w:r>
+        <w:rPr>
+          <w:rFonts w:cstheme="minorHAnsi"/>
+          <w:color w:val="292929"/>
+          <w:spacing w:val="-1"/>
+          <w:sz w:val="28"/>
+          <w:szCs w:val="28"/>
+          <w:shd w:val="clear" w:color="auto" w:fill="FFFFFF"/>
+        </w:rPr>
+        <w:t>terrible”)</w:t>
+      </w:r>
+    </w:p>
+    <w:p>
+      <w:pPr>
+        <w:jc w:val="both"/>
+        <w:rPr>
+          <w:rFonts w:cstheme="minorHAnsi"/>
+          <w:color w:val="292929"/>
+          <w:spacing w:val="-1"/>
+          <w:sz w:val="28"/>
+          <w:szCs w:val="28"/>
+          <w:shd w:val="clear" w:color="auto" w:fill="FFFFFF"/>
+        </w:rPr>
+      </w:pPr>
+      <w:r>
+        <w:rPr>
+          <w:rFonts w:cstheme="minorHAnsi"/>
+          <w:color w:val="292929"/>
+          <w:spacing w:val="-1"/>
+          <w:sz w:val="28"/>
+          <w:szCs w:val="28"/>
+          <w:shd w:val="clear" w:color="auto" w:fill="FFFFFF"/>
+        </w:rPr>
+        <w:t xml:space="preserve">After the model is trained it can be used </w:t>
+      </w:r>
+      <w:r>
+        <w:rPr>
+          <w:rFonts w:cstheme="minorHAnsi"/>
+          <w:color w:val="292929"/>
+          <w:spacing w:val="-1"/>
+          <w:sz w:val="28"/>
+          <w:szCs w:val="28"/>
+          <w:shd w:val="clear" w:color="auto" w:fill="FFFFFF"/>
+        </w:rPr>
+        <w:t xml:space="preserve">to </w:t>
+      </w:r>
+      <w:r>
+        <w:rPr>
+          <w:rFonts w:cstheme="minorHAnsi"/>
+          <w:color w:val="292929"/>
+          <w:spacing w:val="-1"/>
+          <w:sz w:val="28"/>
+          <w:szCs w:val="28"/>
+          <w:shd w:val="clear" w:color="auto" w:fill="FFFFFF"/>
+        </w:rPr>
+        <w:t xml:space="preserve">score all the phrases in the tips and the aggregate score of the tip </w:t>
+      </w:r>
+      <w:r>
+        <w:rPr>
+          <w:rFonts w:cstheme="minorHAnsi"/>
+          <w:color w:val="292929"/>
+          <w:spacing w:val="-1"/>
+          <w:sz w:val="28"/>
+          <w:szCs w:val="28"/>
+          <w:shd w:val="clear" w:color="auto" w:fill="FFFFFF"/>
+        </w:rPr>
+        <w:t>is converted into one of the three of “like”, “dislike” and “okay”. Then all the tips for a venue are scored and classified and a rating is provided for the venue.</w:t>
+      </w:r>
+      <w:r>
+        <w:rPr>
+          <w:rFonts w:cstheme="minorHAnsi"/>
+          <w:color w:val="292929"/>
+          <w:spacing w:val="-1"/>
+          <w:sz w:val="28"/>
+          <w:szCs w:val="28"/>
+          <w:shd w:val="clear" w:color="auto" w:fill="FFFFFF"/>
+        </w:rPr>
+        <w:t xml:space="preserve"> </w:t>
+      </w:r>
+    </w:p>
+    <w:p>
+      <w:pPr>
+        <w:jc w:val="both"/>
+        <w:rPr>
+          <w:rFonts w:cstheme="minorHAnsi"/>
+          <w:color w:val="292929"/>
+          <w:spacing w:val="-1"/>
+          <w:sz w:val="28"/>
+          <w:szCs w:val="28"/>
+          <w:shd w:val="clear" w:color="auto" w:fill="FFFFFF"/>
+        </w:rPr>
+      </w:pPr>
+      <w:r>
+        <w:rPr>
+          <w:rFonts w:cstheme="minorHAnsi"/>
+          <w:color w:val="292929"/>
+          <w:spacing w:val="-1"/>
+          <w:sz w:val="28"/>
+          <w:szCs w:val="28"/>
+          <w:shd w:val="clear" w:color="auto" w:fill="FFFFFF"/>
+        </w:rPr>
+        <w:t xml:space="preserve">Cultural bias </w:t>
+      </w:r>
+      <w:r>
+        <w:rPr>
+          <w:rFonts w:cstheme="minorHAnsi"/>
+          <w:color w:val="292929"/>
+          <w:spacing w:val="-1"/>
+          <w:sz w:val="28"/>
+          <w:szCs w:val="28"/>
+          <w:shd w:val="clear" w:color="auto" w:fill="FFFFFF"/>
+        </w:rPr>
+        <w:t>is</w:t>
+      </w:r>
+      <w:r>
+        <w:rPr>
+          <w:rFonts w:cstheme="minorHAnsi"/>
+          <w:color w:val="292929"/>
+          <w:spacing w:val="-1"/>
+          <w:sz w:val="28"/>
+          <w:szCs w:val="28"/>
+          <w:shd w:val="clear" w:color="auto" w:fill="FFFFFF"/>
+        </w:rPr>
+        <w:t xml:space="preserve"> also taken into </w:t>
+      </w:r>
+      <w:r>
+        <w:rPr>
+          <w:rFonts w:cstheme="minorHAnsi"/>
+          <w:color w:val="292929"/>
+          <w:spacing w:val="-1"/>
+          <w:sz w:val="28"/>
+          <w:szCs w:val="28"/>
+          <w:shd w:val="clear" w:color="auto" w:fill="FFFFFF"/>
+        </w:rPr>
+        <w:t>consideration</w:t>
+      </w:r>
+      <w:r>
+        <w:rPr>
+          <w:rFonts w:cstheme="minorHAnsi"/>
+          <w:color w:val="292929"/>
+          <w:spacing w:val="-1"/>
+          <w:sz w:val="28"/>
+          <w:szCs w:val="28"/>
+          <w:shd w:val="clear" w:color="auto" w:fill="FFFFFF"/>
+        </w:rPr>
+        <w:t xml:space="preserve"> and denormalized to provide accurate ratings. </w:t>
+      </w:r>
+      <w:r>
+        <w:rPr>
+          <w:rFonts w:cstheme="minorHAnsi"/>
+          <w:color w:val="292929"/>
+          <w:spacing w:val="-1"/>
+          <w:sz w:val="28"/>
+          <w:szCs w:val="28"/>
+          <w:shd w:val="clear" w:color="auto" w:fill="FFFFFF"/>
+        </w:rPr>
+        <w:t xml:space="preserve"> </w:t>
+      </w:r>
+      <w:r>
+        <w:rPr>
+          <w:rFonts w:cstheme="minorHAnsi"/>
+          <w:color w:val="292929"/>
+          <w:spacing w:val="-1"/>
+          <w:sz w:val="28"/>
+          <w:szCs w:val="28"/>
+          <w:shd w:val="clear" w:color="auto" w:fill="FFFFFF"/>
+        </w:rPr>
+        <w:t>F</w:t>
+      </w:r>
+      <w:r>
+        <w:rPr>
+          <w:rFonts w:cstheme="minorHAnsi"/>
+          <w:color w:val="292929"/>
+          <w:spacing w:val="-1"/>
+          <w:sz w:val="28"/>
+          <w:szCs w:val="28"/>
+          <w:shd w:val="clear" w:color="auto" w:fill="FFFFFF"/>
+        </w:rPr>
+        <w:t>oot traffic</w:t>
+      </w:r>
+      <w:r>
+        <w:rPr>
+          <w:rFonts w:cstheme="minorHAnsi"/>
+          <w:color w:val="292929"/>
+          <w:spacing w:val="-1"/>
+          <w:sz w:val="28"/>
+          <w:szCs w:val="28"/>
+          <w:shd w:val="clear" w:color="auto" w:fill="FFFFFF"/>
+        </w:rPr>
+        <w:t xml:space="preserve"> is also </w:t>
+      </w:r>
+      <w:r>
+        <w:rPr>
+          <w:rFonts w:cstheme="minorHAnsi"/>
+          <w:color w:val="292929"/>
+          <w:spacing w:val="-1"/>
+          <w:sz w:val="28"/>
+          <w:szCs w:val="28"/>
+          <w:shd w:val="clear" w:color="auto" w:fill="FFFFFF"/>
+        </w:rPr>
+        <w:t>considered while giving</w:t>
+      </w:r>
+      <w:r>
+        <w:rPr>
+          <w:rFonts w:cstheme="minorHAnsi"/>
+          <w:color w:val="292929"/>
+          <w:spacing w:val="-1"/>
+          <w:sz w:val="28"/>
+          <w:szCs w:val="28"/>
+          <w:shd w:val="clear" w:color="auto" w:fill="FFFFFF"/>
+        </w:rPr>
+        <w:t xml:space="preserve"> </w:t>
+      </w:r>
+      <w:r>
+        <w:rPr>
+          <w:rFonts w:cstheme="minorHAnsi"/>
+          <w:color w:val="292929"/>
+          <w:spacing w:val="-1"/>
+          <w:sz w:val="28"/>
+          <w:szCs w:val="28"/>
+          <w:shd w:val="clear" w:color="auto" w:fill="FFFFFF"/>
+        </w:rPr>
+        <w:t>the</w:t>
+      </w:r>
+      <w:r>
+        <w:rPr>
+          <w:rFonts w:cstheme="minorHAnsi"/>
+          <w:color w:val="292929"/>
+          <w:spacing w:val="-1"/>
+          <w:sz w:val="28"/>
+          <w:szCs w:val="28"/>
+          <w:shd w:val="clear" w:color="auto" w:fill="FFFFFF"/>
+        </w:rPr>
+        <w:t xml:space="preserve"> ratings </w:t>
+      </w:r>
+      <w:r>
+        <w:rPr>
+          <w:rFonts w:cstheme="minorHAnsi"/>
+          <w:color w:val="292929"/>
+          <w:spacing w:val="-1"/>
+          <w:sz w:val="28"/>
+          <w:szCs w:val="28"/>
+          <w:shd w:val="clear" w:color="auto" w:fill="FFFFFF"/>
+        </w:rPr>
+        <w:t xml:space="preserve">to successfully detect and eliminate </w:t>
+      </w:r>
+      <w:r>
+        <w:rPr>
+          <w:rFonts w:cstheme="minorHAnsi"/>
+          <w:color w:val="292929"/>
+          <w:spacing w:val="-1"/>
+          <w:sz w:val="28"/>
+          <w:szCs w:val="28"/>
+          <w:shd w:val="clear" w:color="auto" w:fill="FFFFFF"/>
+        </w:rPr>
+        <w:t>scam.</w:t>
+      </w:r>
+      <w:r>
+        <w:rPr>
+          <w:rFonts w:cstheme="minorHAnsi"/>
+          <w:color w:val="292929"/>
+          <w:spacing w:val="-1"/>
+          <w:sz w:val="28"/>
+          <w:szCs w:val="28"/>
+          <w:shd w:val="clear" w:color="auto" w:fill="FFFFFF"/>
+        </w:rPr>
+        <w:t xml:space="preserve"> Foot traffic signal is normalized based one the location of the venue, </w:t>
+      </w:r>
+      <w:r>
+        <w:rPr>
+          <w:rFonts w:cstheme="minorHAnsi"/>
+          <w:color w:val="292929"/>
+          <w:spacing w:val="-1"/>
+          <w:sz w:val="28"/>
+          <w:szCs w:val="28"/>
+          <w:shd w:val="clear" w:color="auto" w:fill="FFFFFF"/>
+        </w:rPr>
+        <w:t xml:space="preserve">its </w:t>
+      </w:r>
+      <w:r>
+        <w:rPr>
+          <w:rFonts w:cstheme="minorHAnsi"/>
+          <w:color w:val="292929"/>
+          <w:spacing w:val="-1"/>
+          <w:sz w:val="28"/>
+          <w:szCs w:val="28"/>
+          <w:shd w:val="clear" w:color="auto" w:fill="FFFFFF"/>
+        </w:rPr>
+        <w:t>neighborhood and cat</w:t>
+      </w:r>
+      <w:r>
+        <w:rPr>
+          <w:rFonts w:cstheme="minorHAnsi"/>
+          <w:color w:val="292929"/>
+          <w:spacing w:val="-1"/>
+          <w:sz w:val="28"/>
+          <w:szCs w:val="28"/>
+          <w:shd w:val="clear" w:color="auto" w:fill="FFFFFF"/>
+        </w:rPr>
         <w:t>e</w:t>
       </w:r>
       <w:r>
         <w:rPr>
-          <w:sz w:val="28"/>
-          <w:szCs w:val="28"/>
-        </w:rPr>
-        <w:t xml:space="preserve">xploratory </w:t>
-      </w:r>
-      <w:r>
-        <w:rPr>
-          <w:sz w:val="28"/>
-          <w:szCs w:val="28"/>
+          <w:rFonts w:cstheme="minorHAnsi"/>
+          <w:color w:val="292929"/>
+          <w:spacing w:val="-1"/>
+          <w:sz w:val="28"/>
+          <w:szCs w:val="28"/>
+          <w:shd w:val="clear" w:color="auto" w:fill="FFFFFF"/>
+        </w:rPr>
+        <w:t>gory.</w:t>
+      </w:r>
+      <w:r>
+        <w:rPr>
+          <w:rFonts w:cstheme="minorHAnsi"/>
+          <w:color w:val="292929"/>
+          <w:spacing w:val="-1"/>
+          <w:sz w:val="28"/>
+          <w:szCs w:val="28"/>
+          <w:shd w:val="clear" w:color="auto" w:fill="FFFFFF"/>
+        </w:rPr>
+        <w:t xml:space="preserve"> Foursquare system can also</w:t>
+      </w:r>
+      <w:r>
+        <w:rPr>
+          <w:rFonts w:cstheme="minorHAnsi"/>
+          <w:color w:val="292929"/>
+          <w:spacing w:val="-1"/>
+          <w:sz w:val="28"/>
+          <w:szCs w:val="28"/>
+          <w:shd w:val="clear" w:color="auto" w:fill="FFFFFF"/>
+        </w:rPr>
+        <w:t xml:space="preserve"> detect spammers who leave biased tips at places they never visi</w:t>
+      </w:r>
+      <w:r>
+        <w:rPr>
+          <w:rFonts w:cstheme="minorHAnsi"/>
+          <w:color w:val="292929"/>
+          <w:spacing w:val="-1"/>
+          <w:sz w:val="28"/>
+          <w:szCs w:val="28"/>
+          <w:shd w:val="clear" w:color="auto" w:fill="FFFFFF"/>
+        </w:rPr>
+        <w:t>ted. The application also takes in</w:t>
+      </w:r>
+      <w:r>
+        <w:rPr>
+          <w:rFonts w:cstheme="minorHAnsi"/>
+          <w:color w:val="292929"/>
+          <w:spacing w:val="-1"/>
+          <w:sz w:val="28"/>
+          <w:szCs w:val="28"/>
+          <w:shd w:val="clear" w:color="auto" w:fill="FFFFFF"/>
+        </w:rPr>
+        <w:t xml:space="preserve"> </w:t>
+      </w:r>
+      <w:r>
+        <w:rPr>
+          <w:rFonts w:cstheme="minorHAnsi"/>
+          <w:color w:val="292929"/>
+          <w:spacing w:val="-1"/>
+          <w:sz w:val="28"/>
+          <w:szCs w:val="28"/>
+          <w:shd w:val="clear" w:color="auto" w:fill="FFFFFF"/>
+        </w:rPr>
+        <w:t xml:space="preserve">to account various features such as </w:t>
+      </w:r>
+      <w:r>
+        <w:rPr>
+          <w:rFonts w:cstheme="minorHAnsi"/>
+          <w:color w:val="292929"/>
+          <w:spacing w:val="-1"/>
+          <w:sz w:val="28"/>
+          <w:szCs w:val="28"/>
+          <w:shd w:val="clear" w:color="auto" w:fill="FFFFFF"/>
+        </w:rPr>
+        <w:t xml:space="preserve">if </w:t>
+      </w:r>
+      <w:r>
+        <w:rPr>
+          <w:rFonts w:cstheme="minorHAnsi"/>
+          <w:color w:val="292929"/>
+          <w:spacing w:val="-1"/>
+          <w:sz w:val="28"/>
+          <w:szCs w:val="28"/>
+          <w:shd w:val="clear" w:color="auto" w:fill="FFFFFF"/>
+        </w:rPr>
+        <w:t xml:space="preserve">a person is a local or a visitor, a </w:t>
+      </w:r>
+      <w:r>
+        <w:rPr>
+          <w:rFonts w:cstheme="minorHAnsi"/>
+          <w:color w:val="292929"/>
+          <w:spacing w:val="-1"/>
+          <w:sz w:val="28"/>
+          <w:szCs w:val="28"/>
+          <w:shd w:val="clear" w:color="auto" w:fill="FFFFFF"/>
+        </w:rPr>
+        <w:t>p</w:t>
+      </w:r>
+      <w:r>
+        <w:rPr>
+          <w:rFonts w:cstheme="minorHAnsi"/>
+          <w:color w:val="292929"/>
+          <w:spacing w:val="-1"/>
+          <w:sz w:val="28"/>
+          <w:szCs w:val="28"/>
+          <w:shd w:val="clear" w:color="auto" w:fill="FFFFFF"/>
+        </w:rPr>
+        <w:t>atron, Repeated visits etc.</w:t>
+      </w:r>
+      <w:r>
+        <w:rPr>
+          <w:rFonts w:cstheme="minorHAnsi"/>
+          <w:color w:val="292929"/>
+          <w:spacing w:val="-1"/>
+          <w:sz w:val="28"/>
+          <w:szCs w:val="28"/>
+          <w:shd w:val="clear" w:color="auto" w:fill="FFFFFF"/>
+        </w:rPr>
+        <w:t xml:space="preserve"> </w:t>
+      </w:r>
+    </w:p>
+    <w:p>
+      <w:pPr>
+        <w:jc w:val="both"/>
+        <w:rPr>
+          <w:rFonts w:cstheme="minorHAnsi"/>
+          <w:color w:val="292929"/>
+          <w:spacing w:val="-1"/>
+          <w:sz w:val="28"/>
+          <w:szCs w:val="28"/>
+          <w:shd w:val="clear" w:color="auto" w:fill="FFFFFF"/>
+        </w:rPr>
+      </w:pPr>
+      <w:r>
+        <w:rPr>
+          <w:rFonts w:cstheme="minorHAnsi"/>
+          <w:color w:val="292929"/>
+          <w:spacing w:val="-1"/>
+          <w:sz w:val="28"/>
+          <w:szCs w:val="28"/>
+          <w:shd w:val="clear" w:color="auto" w:fill="FFFFFF"/>
+        </w:rPr>
+        <w:t>The ratings are updated everyday to provide accurate and correct information about the venue.</w:t>
+      </w:r>
+      <w:r>
+        <w:rPr>
+          <w:rFonts w:cstheme="minorHAnsi"/>
+          <w:color w:val="292929"/>
+          <w:spacing w:val="-1"/>
+          <w:sz w:val="28"/>
+          <w:szCs w:val="28"/>
+          <w:shd w:val="clear" w:color="auto" w:fill="FFFFFF"/>
+        </w:rPr>
+        <w:t xml:space="preserve"> </w:t>
+      </w:r>
+    </w:p>
+    <w:p>
+      <w:pPr>
+        <w:jc w:val="both"/>
+        <w:rPr>
+          <w:rFonts w:cstheme="minorHAnsi"/>
+          <w:b/>
+          <w:bCs/>
+          <w:color w:val="292929"/>
+          <w:spacing w:val="-1"/>
+          <w:sz w:val="32"/>
+          <w:szCs w:val="32"/>
+          <w:shd w:val="clear" w:color="auto" w:fill="FFFFFF"/>
+        </w:rPr>
+      </w:pPr>
+    </w:p>
+    <w:p>
+      <w:pPr>
+        <w:jc w:val="both"/>
+        <w:rPr>
+          <w:rFonts w:cstheme="minorHAnsi"/>
+          <w:b/>
+          <w:bCs/>
+          <w:color w:val="292929"/>
+          <w:spacing w:val="-1"/>
+          <w:sz w:val="32"/>
+          <w:szCs w:val="32"/>
+          <w:shd w:val="clear" w:color="auto" w:fill="FFFFFF"/>
+        </w:rPr>
+      </w:pPr>
+    </w:p>
+    <w:p>
+      <w:pPr>
+        <w:jc w:val="both"/>
+        <w:rPr>
+          <w:rFonts w:cstheme="minorHAnsi"/>
+          <w:b/>
+          <w:bCs/>
+          <w:color w:val="292929"/>
+          <w:spacing w:val="-1"/>
+          <w:sz w:val="32"/>
+          <w:szCs w:val="32"/>
+          <w:shd w:val="clear" w:color="auto" w:fill="FFFFFF"/>
+        </w:rPr>
+      </w:pPr>
+      <w:r>
+        <w:rPr>
+          <w:rFonts w:cstheme="minorHAnsi"/>
+          <w:b/>
+          <w:bCs/>
+          <w:color w:val="292929"/>
+          <w:spacing w:val="-1"/>
+          <w:sz w:val="32"/>
+          <w:szCs w:val="32"/>
+          <w:shd w:val="clear" w:color="auto" w:fill="FFFFFF"/>
+        </w:rPr>
+        <w:lastRenderedPageBreak/>
+        <w:t>4. Results</w:t>
+      </w:r>
+    </w:p>
+    <w:p>
+      <w:pPr>
+        <w:jc w:val="both"/>
+        <w:rPr>
+          <w:rFonts w:cstheme="minorHAnsi"/>
+          <w:color w:val="000000"/>
+          <w:sz w:val="28"/>
+          <w:szCs w:val="28"/>
+          <w:shd w:val="clear" w:color="auto" w:fill="FFFFFF"/>
+        </w:rPr>
+      </w:pPr>
+      <w:r>
+        <w:rPr>
+          <w:rFonts w:cstheme="minorHAnsi"/>
+          <w:color w:val="292929"/>
+          <w:spacing w:val="-1"/>
+          <w:sz w:val="28"/>
+          <w:szCs w:val="28"/>
+          <w:shd w:val="clear" w:color="auto" w:fill="FFFFFF"/>
+        </w:rPr>
+        <w:t>First Canadian Place and Underground City neighborhoods ha</w:t>
+      </w:r>
+      <w:r>
+        <w:rPr>
+          <w:rFonts w:cstheme="minorHAnsi"/>
+          <w:color w:val="292929"/>
+          <w:spacing w:val="-1"/>
+          <w:sz w:val="28"/>
+          <w:szCs w:val="28"/>
+          <w:shd w:val="clear" w:color="auto" w:fill="FFFFFF"/>
+        </w:rPr>
+        <w:t>ve</w:t>
+      </w:r>
+      <w:r>
+        <w:rPr>
+          <w:rFonts w:cstheme="minorHAnsi"/>
+          <w:color w:val="292929"/>
+          <w:spacing w:val="-1"/>
+          <w:sz w:val="28"/>
+          <w:szCs w:val="28"/>
+          <w:shd w:val="clear" w:color="auto" w:fill="FFFFFF"/>
+        </w:rPr>
+        <w:t xml:space="preserve"> large number of </w:t>
+      </w:r>
+      <w:r>
+        <w:rPr>
+          <w:rFonts w:cstheme="minorHAnsi"/>
+          <w:color w:val="292929"/>
+          <w:spacing w:val="-1"/>
+          <w:sz w:val="28"/>
+          <w:szCs w:val="28"/>
+          <w:shd w:val="clear" w:color="auto" w:fill="FFFFFF"/>
+        </w:rPr>
+        <w:t>h</w:t>
+      </w:r>
+      <w:r>
+        <w:rPr>
+          <w:rFonts w:cstheme="minorHAnsi"/>
+          <w:color w:val="292929"/>
+          <w:spacing w:val="-1"/>
+          <w:sz w:val="28"/>
+          <w:szCs w:val="28"/>
+          <w:shd w:val="clear" w:color="auto" w:fill="FFFFFF"/>
+        </w:rPr>
+        <w:t>otels with good ratings</w:t>
+      </w:r>
+      <w:r>
+        <w:rPr>
+          <w:rFonts w:cstheme="minorHAnsi"/>
+          <w:color w:val="292929"/>
+          <w:spacing w:val="-1"/>
+          <w:sz w:val="28"/>
+          <w:szCs w:val="28"/>
+          <w:shd w:val="clear" w:color="auto" w:fill="FFFFFF"/>
+        </w:rPr>
+        <w:t>.</w:t>
+      </w:r>
+      <w:r>
+        <w:rPr>
+          <w:rFonts w:cstheme="minorHAnsi"/>
+          <w:color w:val="292929"/>
+          <w:spacing w:val="-1"/>
+          <w:sz w:val="28"/>
+          <w:szCs w:val="28"/>
+          <w:shd w:val="clear" w:color="auto" w:fill="FFFFFF"/>
+        </w:rPr>
+        <w:t xml:space="preserve"> </w:t>
+      </w:r>
+      <w:r>
+        <w:rPr>
+          <w:rFonts w:cstheme="minorHAnsi"/>
+          <w:color w:val="292929"/>
+          <w:spacing w:val="-1"/>
+          <w:sz w:val="28"/>
+          <w:szCs w:val="28"/>
+          <w:shd w:val="clear" w:color="auto" w:fill="FFFFFF"/>
+        </w:rPr>
+        <w:t>That</w:t>
+      </w:r>
+      <w:r>
+        <w:rPr>
+          <w:rFonts w:cstheme="minorHAnsi"/>
+          <w:color w:val="292929"/>
+          <w:spacing w:val="-1"/>
+          <w:sz w:val="28"/>
+          <w:szCs w:val="28"/>
+          <w:shd w:val="clear" w:color="auto" w:fill="FFFFFF"/>
+        </w:rPr>
+        <w:t xml:space="preserve"> </w:t>
+      </w:r>
+      <w:r>
+        <w:rPr>
+          <w:rFonts w:cstheme="minorHAnsi"/>
+          <w:color w:val="292929"/>
+          <w:spacing w:val="-1"/>
+          <w:sz w:val="28"/>
+          <w:szCs w:val="28"/>
+          <w:shd w:val="clear" w:color="auto" w:fill="FFFFFF"/>
+        </w:rPr>
+        <w:t>implies that a</w:t>
+      </w:r>
+      <w:r>
+        <w:rPr>
+          <w:rFonts w:cstheme="minorHAnsi"/>
+          <w:color w:val="292929"/>
+          <w:spacing w:val="-1"/>
+          <w:sz w:val="28"/>
+          <w:szCs w:val="28"/>
+          <w:shd w:val="clear" w:color="auto" w:fill="FFFFFF"/>
+        </w:rPr>
+        <w:t xml:space="preserve"> lot of hotels</w:t>
+      </w:r>
+      <w:r>
+        <w:rPr>
+          <w:rFonts w:cstheme="minorHAnsi"/>
+          <w:color w:val="292929"/>
+          <w:spacing w:val="-1"/>
+          <w:sz w:val="28"/>
+          <w:szCs w:val="28"/>
+          <w:shd w:val="clear" w:color="auto" w:fill="FFFFFF"/>
+        </w:rPr>
+        <w:t xml:space="preserve"> </w:t>
+      </w:r>
+      <w:r>
+        <w:rPr>
+          <w:rFonts w:cstheme="minorHAnsi"/>
+          <w:color w:val="292929"/>
+          <w:spacing w:val="-1"/>
+          <w:sz w:val="28"/>
+          <w:szCs w:val="28"/>
+          <w:shd w:val="clear" w:color="auto" w:fill="FFFFFF"/>
+        </w:rPr>
+        <w:t>are</w:t>
+      </w:r>
+      <w:r>
+        <w:rPr>
+          <w:rFonts w:cstheme="minorHAnsi"/>
+          <w:color w:val="292929"/>
+          <w:spacing w:val="-1"/>
+          <w:sz w:val="28"/>
+          <w:szCs w:val="28"/>
+          <w:shd w:val="clear" w:color="auto" w:fill="FFFFFF"/>
+        </w:rPr>
+        <w:t xml:space="preserve"> </w:t>
+      </w:r>
+      <w:r>
+        <w:rPr>
+          <w:rFonts w:cstheme="minorHAnsi"/>
+          <w:color w:val="292929"/>
+          <w:spacing w:val="-1"/>
+          <w:sz w:val="28"/>
+          <w:szCs w:val="28"/>
+          <w:shd w:val="clear" w:color="auto" w:fill="FFFFFF"/>
+        </w:rPr>
+        <w:t xml:space="preserve">located </w:t>
+      </w:r>
+      <w:r>
+        <w:rPr>
+          <w:rFonts w:cstheme="minorHAnsi"/>
+          <w:color w:val="292929"/>
+          <w:spacing w:val="-1"/>
+          <w:sz w:val="28"/>
+          <w:szCs w:val="28"/>
+          <w:shd w:val="clear" w:color="auto" w:fill="FFFFFF"/>
+        </w:rPr>
+        <w:t>at</w:t>
+      </w:r>
+      <w:r>
+        <w:rPr>
+          <w:rFonts w:cstheme="minorHAnsi"/>
+          <w:color w:val="292929"/>
+          <w:spacing w:val="-1"/>
+          <w:sz w:val="28"/>
+          <w:szCs w:val="28"/>
+          <w:shd w:val="clear" w:color="auto" w:fill="FFFFFF"/>
+        </w:rPr>
+        <w:t xml:space="preserve"> the Financial District of the city which is </w:t>
+      </w:r>
+      <w:r>
+        <w:rPr>
+          <w:rFonts w:cstheme="minorHAnsi"/>
+          <w:color w:val="292929"/>
+          <w:spacing w:val="-1"/>
+          <w:sz w:val="28"/>
+          <w:szCs w:val="28"/>
+          <w:shd w:val="clear" w:color="auto" w:fill="FFFFFF"/>
+        </w:rPr>
+        <w:t xml:space="preserve">a </w:t>
+      </w:r>
+      <w:r>
+        <w:rPr>
+          <w:rFonts w:cstheme="minorHAnsi"/>
+          <w:color w:val="292929"/>
+          <w:spacing w:val="-1"/>
+          <w:sz w:val="28"/>
+          <w:szCs w:val="28"/>
+          <w:shd w:val="clear" w:color="auto" w:fill="FFFFFF"/>
+        </w:rPr>
+        <w:t xml:space="preserve">hub for many </w:t>
+      </w:r>
+      <w:r>
+        <w:rPr>
+          <w:rFonts w:cstheme="minorHAnsi"/>
+          <w:color w:val="292929"/>
+          <w:spacing w:val="-1"/>
+          <w:sz w:val="28"/>
+          <w:szCs w:val="28"/>
+          <w:shd w:val="clear" w:color="auto" w:fill="FFFFFF"/>
+        </w:rPr>
+        <w:t>f</w:t>
+      </w:r>
+      <w:r>
+        <w:rPr>
+          <w:rFonts w:cstheme="minorHAnsi"/>
+          <w:color w:val="292929"/>
+          <w:spacing w:val="-1"/>
+          <w:sz w:val="28"/>
+          <w:szCs w:val="28"/>
+          <w:shd w:val="clear" w:color="auto" w:fill="FFFFFF"/>
+        </w:rPr>
+        <w:t xml:space="preserve">inancial Institutions and </w:t>
+      </w:r>
+      <w:r>
+        <w:rPr>
+          <w:rFonts w:cstheme="minorHAnsi"/>
+          <w:color w:val="292929"/>
+          <w:spacing w:val="-1"/>
+          <w:sz w:val="28"/>
+          <w:szCs w:val="28"/>
+          <w:shd w:val="clear" w:color="auto" w:fill="FFFFFF"/>
+        </w:rPr>
+        <w:t>t</w:t>
+      </w:r>
+      <w:r>
+        <w:rPr>
+          <w:rFonts w:cstheme="minorHAnsi"/>
+          <w:color w:val="292929"/>
+          <w:spacing w:val="-1"/>
+          <w:sz w:val="28"/>
+          <w:szCs w:val="28"/>
+          <w:shd w:val="clear" w:color="auto" w:fill="FFFFFF"/>
+        </w:rPr>
+        <w:t>ech companies. Th</w:t>
+      </w:r>
+      <w:r>
+        <w:rPr>
+          <w:rFonts w:cstheme="minorHAnsi"/>
+          <w:color w:val="292929"/>
+          <w:spacing w:val="-1"/>
+          <w:sz w:val="28"/>
+          <w:szCs w:val="28"/>
+          <w:shd w:val="clear" w:color="auto" w:fill="FFFFFF"/>
+        </w:rPr>
+        <w:t>e</w:t>
+      </w:r>
+      <w:r>
+        <w:rPr>
+          <w:rFonts w:cstheme="minorHAnsi"/>
+          <w:color w:val="292929"/>
+          <w:spacing w:val="-1"/>
+          <w:sz w:val="28"/>
+          <w:szCs w:val="28"/>
+          <w:shd w:val="clear" w:color="auto" w:fill="FFFFFF"/>
+        </w:rPr>
+        <w:t>s</w:t>
+      </w:r>
+      <w:r>
+        <w:rPr>
+          <w:rFonts w:cstheme="minorHAnsi"/>
+          <w:color w:val="292929"/>
+          <w:spacing w:val="-1"/>
+          <w:sz w:val="28"/>
+          <w:szCs w:val="28"/>
+          <w:shd w:val="clear" w:color="auto" w:fill="FFFFFF"/>
+        </w:rPr>
+        <w:t>e</w:t>
+      </w:r>
+      <w:r>
+        <w:rPr>
+          <w:rFonts w:cstheme="minorHAnsi"/>
+          <w:color w:val="292929"/>
+          <w:spacing w:val="-1"/>
+          <w:sz w:val="28"/>
+          <w:szCs w:val="28"/>
+          <w:shd w:val="clear" w:color="auto" w:fill="FFFFFF"/>
+        </w:rPr>
+        <w:t xml:space="preserve"> </w:t>
+      </w:r>
+      <w:r>
+        <w:rPr>
+          <w:rFonts w:cstheme="minorHAnsi"/>
+          <w:color w:val="292929"/>
+          <w:spacing w:val="-1"/>
+          <w:sz w:val="28"/>
+          <w:szCs w:val="28"/>
+          <w:shd w:val="clear" w:color="auto" w:fill="FFFFFF"/>
+        </w:rPr>
+        <w:t>h</w:t>
+      </w:r>
+      <w:r>
+        <w:rPr>
+          <w:rFonts w:cstheme="minorHAnsi"/>
+          <w:color w:val="292929"/>
+          <w:spacing w:val="-1"/>
+          <w:sz w:val="28"/>
+          <w:szCs w:val="28"/>
+          <w:shd w:val="clear" w:color="auto" w:fill="FFFFFF"/>
+        </w:rPr>
+        <w:t xml:space="preserve">otels are also located close to </w:t>
+      </w:r>
+      <w:r>
+        <w:rPr>
+          <w:rFonts w:cstheme="minorHAnsi"/>
+          <w:color w:val="292929"/>
+          <w:spacing w:val="-1"/>
+          <w:sz w:val="28"/>
+          <w:szCs w:val="28"/>
+          <w:shd w:val="clear" w:color="auto" w:fill="FFFFFF"/>
+        </w:rPr>
+        <w:t>u</w:t>
+      </w:r>
+      <w:r>
+        <w:rPr>
+          <w:rFonts w:cstheme="minorHAnsi"/>
+          <w:color w:val="292929"/>
+          <w:spacing w:val="-1"/>
+          <w:sz w:val="28"/>
+          <w:szCs w:val="28"/>
+          <w:shd w:val="clear" w:color="auto" w:fill="FFFFFF"/>
+        </w:rPr>
+        <w:t xml:space="preserve">nderground walkways which makes it easy to walk around in the winter. The </w:t>
+      </w:r>
+      <w:r>
+        <w:rPr>
+          <w:rFonts w:cstheme="minorHAnsi"/>
+          <w:color w:val="000000"/>
+          <w:sz w:val="28"/>
+          <w:szCs w:val="28"/>
+          <w:shd w:val="clear" w:color="auto" w:fill="FFFFFF"/>
+        </w:rPr>
+        <w:t>underground pedestrian walkway network in downtown Toronto spans more than 30 kilometres of restaurants, shopping</w:t>
+      </w:r>
+      <w:r>
+        <w:rPr>
+          <w:rFonts w:cstheme="minorHAnsi"/>
+          <w:color w:val="000000"/>
+          <w:sz w:val="28"/>
+          <w:szCs w:val="28"/>
+          <w:shd w:val="clear" w:color="auto" w:fill="FFFFFF"/>
+        </w:rPr>
+        <w:t xml:space="preserve"> </w:t>
+      </w:r>
+      <w:r>
+        <w:rPr>
+          <w:rFonts w:cstheme="minorHAnsi"/>
+          <w:color w:val="000000"/>
+          <w:sz w:val="28"/>
+          <w:szCs w:val="28"/>
+          <w:shd w:val="clear" w:color="auto" w:fill="FFFFFF"/>
+        </w:rPr>
+        <w:t xml:space="preserve">centers </w:t>
+      </w:r>
+      <w:r>
+        <w:rPr>
+          <w:rFonts w:cstheme="minorHAnsi"/>
+          <w:color w:val="000000"/>
+          <w:sz w:val="28"/>
+          <w:szCs w:val="28"/>
+          <w:shd w:val="clear" w:color="auto" w:fill="FFFFFF"/>
+        </w:rPr>
+        <w:t>and entertainment</w:t>
+      </w:r>
+      <w:r>
+        <w:rPr>
+          <w:rFonts w:cstheme="minorHAnsi"/>
+          <w:color w:val="000000"/>
+          <w:sz w:val="28"/>
+          <w:szCs w:val="28"/>
+          <w:shd w:val="clear" w:color="auto" w:fill="FFFFFF"/>
+        </w:rPr>
+        <w:t xml:space="preserve"> centers</w:t>
+      </w:r>
+      <w:r>
+        <w:rPr>
+          <w:rFonts w:cstheme="minorHAnsi"/>
+          <w:color w:val="000000"/>
+          <w:sz w:val="28"/>
+          <w:szCs w:val="28"/>
+          <w:shd w:val="clear" w:color="auto" w:fill="FFFFFF"/>
+        </w:rPr>
+        <w:t xml:space="preserve">. </w:t>
+      </w:r>
+    </w:p>
+    <w:p>
+      <w:pPr>
+        <w:jc w:val="both"/>
+        <w:rPr>
+          <w:rFonts w:cstheme="minorHAnsi"/>
+          <w:color w:val="000000"/>
+          <w:sz w:val="28"/>
+          <w:szCs w:val="28"/>
+          <w:shd w:val="clear" w:color="auto" w:fill="FFFFFF"/>
+        </w:rPr>
+      </w:pPr>
+      <w:r>
+        <w:rPr>
+          <w:rFonts w:cstheme="minorHAnsi"/>
+          <w:color w:val="000000"/>
+          <w:sz w:val="28"/>
+          <w:szCs w:val="28"/>
+          <w:shd w:val="clear" w:color="auto" w:fill="FFFFFF"/>
+        </w:rPr>
+        <w:t xml:space="preserve">Toronto’s Garden District is famous for finest century-old structures and is named after Allan Gardens, an indoor botanical garden which attracts thousands of </w:t>
+      </w:r>
+      <w:r>
+        <w:rPr>
+          <w:rFonts w:cstheme="minorHAnsi"/>
+          <w:color w:val="000000"/>
+          <w:sz w:val="28"/>
+          <w:szCs w:val="28"/>
+          <w:shd w:val="clear" w:color="auto" w:fill="FFFFFF"/>
+        </w:rPr>
+        <w:t>visitors and host</w:t>
+      </w:r>
+      <w:r>
+        <w:rPr>
+          <w:rFonts w:cstheme="minorHAnsi"/>
+          <w:color w:val="000000"/>
+          <w:sz w:val="28"/>
+          <w:szCs w:val="28"/>
+          <w:shd w:val="clear" w:color="auto" w:fill="FFFFFF"/>
+        </w:rPr>
+        <w:t>s</w:t>
+      </w:r>
+      <w:r>
+        <w:rPr>
+          <w:rFonts w:cstheme="minorHAnsi"/>
+          <w:color w:val="000000"/>
+          <w:sz w:val="28"/>
+          <w:szCs w:val="28"/>
+          <w:shd w:val="clear" w:color="auto" w:fill="FFFFFF"/>
+        </w:rPr>
+        <w:t xml:space="preserve"> weddings mostly during summer.</w:t>
+      </w:r>
+      <w:r>
+        <w:rPr>
+          <w:rFonts w:cstheme="minorHAnsi"/>
+          <w:color w:val="000000"/>
+          <w:sz w:val="28"/>
+          <w:szCs w:val="28"/>
+          <w:shd w:val="clear" w:color="auto" w:fill="FFFFFF"/>
+        </w:rPr>
+        <w:t xml:space="preserve"> </w:t>
+      </w:r>
+      <w:r>
+        <w:rPr>
+          <w:rFonts w:cstheme="minorHAnsi"/>
+          <w:color w:val="000000"/>
+          <w:sz w:val="28"/>
+          <w:szCs w:val="28"/>
+          <w:shd w:val="clear" w:color="auto" w:fill="FFFFFF"/>
+        </w:rPr>
+        <w:t xml:space="preserve">Garden District and Ryerson areas have number of </w:t>
+      </w:r>
+      <w:r>
+        <w:rPr>
+          <w:rFonts w:cstheme="minorHAnsi"/>
+          <w:color w:val="000000"/>
+          <w:sz w:val="28"/>
+          <w:szCs w:val="28"/>
+          <w:shd w:val="clear" w:color="auto" w:fill="FFFFFF"/>
+        </w:rPr>
+        <w:t>h</w:t>
+      </w:r>
+      <w:r>
+        <w:rPr>
+          <w:rFonts w:cstheme="minorHAnsi"/>
+          <w:color w:val="000000"/>
+          <w:sz w:val="28"/>
+          <w:szCs w:val="28"/>
+          <w:shd w:val="clear" w:color="auto" w:fill="FFFFFF"/>
+        </w:rPr>
+        <w:t>otels</w:t>
+      </w:r>
+      <w:r>
+        <w:rPr>
+          <w:rFonts w:cstheme="minorHAnsi"/>
+          <w:color w:val="000000"/>
+          <w:sz w:val="28"/>
+          <w:szCs w:val="28"/>
+          <w:shd w:val="clear" w:color="auto" w:fill="FFFFFF"/>
+        </w:rPr>
+        <w:t>,</w:t>
+      </w:r>
+      <w:r>
+        <w:rPr>
+          <w:rFonts w:cstheme="minorHAnsi"/>
+          <w:color w:val="000000"/>
+          <w:sz w:val="28"/>
+          <w:szCs w:val="28"/>
+          <w:shd w:val="clear" w:color="auto" w:fill="FFFFFF"/>
+        </w:rPr>
+        <w:t xml:space="preserve"> </w:t>
+      </w:r>
+      <w:r>
+        <w:rPr>
+          <w:rFonts w:cstheme="minorHAnsi"/>
+          <w:color w:val="000000"/>
+          <w:sz w:val="28"/>
+          <w:szCs w:val="28"/>
+          <w:shd w:val="clear" w:color="auto" w:fill="FFFFFF"/>
+        </w:rPr>
+        <w:t xml:space="preserve">but I was not able to </w:t>
+      </w:r>
+      <w:r>
+        <w:rPr>
+          <w:rFonts w:cstheme="minorHAnsi"/>
+          <w:color w:val="000000"/>
+          <w:sz w:val="28"/>
+          <w:szCs w:val="28"/>
+          <w:shd w:val="clear" w:color="auto" w:fill="FFFFFF"/>
+        </w:rPr>
+        <w:t xml:space="preserve">get </w:t>
+      </w:r>
+      <w:r>
+        <w:rPr>
+          <w:rFonts w:cstheme="minorHAnsi"/>
+          <w:color w:val="000000"/>
+          <w:sz w:val="28"/>
+          <w:szCs w:val="28"/>
+          <w:shd w:val="clear" w:color="auto" w:fill="FFFFFF"/>
+        </w:rPr>
+        <w:t xml:space="preserve">the ratings of most of the </w:t>
+      </w:r>
+      <w:r>
+        <w:rPr>
+          <w:rFonts w:cstheme="minorHAnsi"/>
+          <w:color w:val="000000"/>
+          <w:sz w:val="28"/>
+          <w:szCs w:val="28"/>
+          <w:shd w:val="clear" w:color="auto" w:fill="FFFFFF"/>
+        </w:rPr>
+        <w:t>h</w:t>
+      </w:r>
+      <w:r>
+        <w:rPr>
+          <w:rFonts w:cstheme="minorHAnsi"/>
+          <w:color w:val="000000"/>
+          <w:sz w:val="28"/>
+          <w:szCs w:val="28"/>
+          <w:shd w:val="clear" w:color="auto" w:fill="FFFFFF"/>
+        </w:rPr>
+        <w:t>otels.</w:t>
+      </w:r>
+      <w:r>
+        <w:rPr>
+          <w:rFonts w:cstheme="minorHAnsi"/>
+          <w:color w:val="000000"/>
+          <w:sz w:val="28"/>
+          <w:szCs w:val="28"/>
+          <w:shd w:val="clear" w:color="auto" w:fill="FFFFFF"/>
+        </w:rPr>
+        <w:t xml:space="preserve"> The Chelsea </w:t>
+      </w:r>
+      <w:r>
+        <w:rPr>
+          <w:rFonts w:cstheme="minorHAnsi"/>
+          <w:color w:val="000000"/>
+          <w:sz w:val="28"/>
+          <w:szCs w:val="28"/>
+          <w:shd w:val="clear" w:color="auto" w:fill="FFFFFF"/>
+        </w:rPr>
+        <w:t>h</w:t>
+      </w:r>
+      <w:r>
+        <w:rPr>
+          <w:rFonts w:cstheme="minorHAnsi"/>
+          <w:color w:val="000000"/>
+          <w:sz w:val="28"/>
+          <w:szCs w:val="28"/>
+          <w:shd w:val="clear" w:color="auto" w:fill="FFFFFF"/>
+        </w:rPr>
+        <w:t>otel</w:t>
+      </w:r>
+      <w:r>
+        <w:rPr>
+          <w:rFonts w:cstheme="minorHAnsi"/>
+          <w:color w:val="000000"/>
+          <w:sz w:val="28"/>
+          <w:szCs w:val="28"/>
+          <w:shd w:val="clear" w:color="auto" w:fill="FFFFFF"/>
+        </w:rPr>
+        <w:t xml:space="preserve"> is located </w:t>
+      </w:r>
+      <w:r>
+        <w:rPr>
+          <w:rFonts w:cstheme="minorHAnsi"/>
+          <w:color w:val="000000"/>
+          <w:sz w:val="28"/>
+          <w:szCs w:val="28"/>
+          <w:shd w:val="clear" w:color="auto" w:fill="FFFFFF"/>
+        </w:rPr>
+        <w:t>at</w:t>
+      </w:r>
+      <w:r>
+        <w:rPr>
+          <w:rFonts w:cstheme="minorHAnsi"/>
+          <w:color w:val="000000"/>
+          <w:sz w:val="28"/>
+          <w:szCs w:val="28"/>
+          <w:shd w:val="clear" w:color="auto" w:fill="FFFFFF"/>
+        </w:rPr>
+        <w:t xml:space="preserve"> the Garden District of Toronto and it has a rating of 6.4. </w:t>
+      </w:r>
+    </w:p>
+    <w:p>
+      <w:pPr>
+        <w:jc w:val="both"/>
+        <w:rPr>
+          <w:rFonts w:cstheme="minorHAnsi"/>
+          <w:color w:val="000000"/>
+          <w:sz w:val="28"/>
+          <w:szCs w:val="28"/>
+          <w:shd w:val="clear" w:color="auto" w:fill="FFFFFF"/>
+        </w:rPr>
+      </w:pPr>
+      <w:r>
+        <w:rPr>
+          <w:rFonts w:cstheme="minorHAnsi"/>
+          <w:color w:val="000000"/>
+          <w:sz w:val="28"/>
+          <w:szCs w:val="28"/>
+          <w:shd w:val="clear" w:color="auto" w:fill="FFFFFF"/>
+        </w:rPr>
+        <w:t xml:space="preserve"> </w:t>
+      </w:r>
+      <w:r>
+        <w:rPr>
+          <w:rFonts w:cstheme="minorHAnsi"/>
+          <w:color w:val="000000"/>
+          <w:sz w:val="28"/>
+          <w:szCs w:val="28"/>
+          <w:shd w:val="clear" w:color="auto" w:fill="FFFFFF"/>
+        </w:rPr>
+        <w:t xml:space="preserve">The </w:t>
+      </w:r>
+      <w:r>
+        <w:rPr>
+          <w:rFonts w:cstheme="minorHAnsi"/>
+          <w:color w:val="000000"/>
+          <w:sz w:val="28"/>
+          <w:szCs w:val="28"/>
+          <w:shd w:val="clear" w:color="auto" w:fill="FFFFFF"/>
+        </w:rPr>
+        <w:t xml:space="preserve">next </w:t>
+      </w:r>
+      <w:r>
+        <w:rPr>
+          <w:rFonts w:cstheme="minorHAnsi"/>
+          <w:color w:val="000000"/>
+          <w:sz w:val="28"/>
+          <w:szCs w:val="28"/>
+          <w:shd w:val="clear" w:color="auto" w:fill="FFFFFF"/>
+        </w:rPr>
+        <w:t xml:space="preserve">best hotel </w:t>
+      </w:r>
+      <w:r>
+        <w:rPr>
+          <w:rFonts w:cstheme="minorHAnsi"/>
+          <w:color w:val="000000"/>
+          <w:sz w:val="28"/>
+          <w:szCs w:val="28"/>
+          <w:shd w:val="clear" w:color="auto" w:fill="FFFFFF"/>
+        </w:rPr>
+        <w:t xml:space="preserve">is </w:t>
+      </w:r>
+      <w:r>
+        <w:rPr>
+          <w:rFonts w:cstheme="minorHAnsi"/>
+          <w:color w:val="000000"/>
+          <w:sz w:val="28"/>
+          <w:szCs w:val="28"/>
+          <w:shd w:val="clear" w:color="auto" w:fill="FFFFFF"/>
+        </w:rPr>
+        <w:t>Le</w:t>
+      </w:r>
+      <w:r>
+        <w:rPr>
+          <w:rFonts w:cstheme="minorHAnsi"/>
+          <w:color w:val="000000"/>
+          <w:sz w:val="28"/>
+          <w:szCs w:val="28"/>
+          <w:shd w:val="clear" w:color="auto" w:fill="FFFFFF"/>
+        </w:rPr>
+        <w:t xml:space="preserve"> </w:t>
+      </w:r>
+      <w:r>
+        <w:rPr>
+          <w:rFonts w:cstheme="minorHAnsi"/>
+          <w:color w:val="000000"/>
+          <w:sz w:val="28"/>
+          <w:szCs w:val="28"/>
+          <w:shd w:val="clear" w:color="auto" w:fill="FFFFFF"/>
+        </w:rPr>
+        <w:t>Germain</w:t>
+      </w:r>
+      <w:r>
+        <w:rPr>
+          <w:rFonts w:cstheme="minorHAnsi"/>
+          <w:color w:val="000000"/>
+          <w:sz w:val="28"/>
+          <w:szCs w:val="28"/>
+          <w:shd w:val="clear" w:color="auto" w:fill="FFFFFF"/>
+        </w:rPr>
+        <w:t xml:space="preserve"> hotel and it </w:t>
+      </w:r>
+      <w:r>
+        <w:rPr>
+          <w:rFonts w:cstheme="minorHAnsi"/>
+          <w:color w:val="000000"/>
+          <w:sz w:val="28"/>
+          <w:szCs w:val="28"/>
+          <w:shd w:val="clear" w:color="auto" w:fill="FFFFFF"/>
+        </w:rPr>
+        <w:t>is loc</w:t>
+      </w:r>
+      <w:r>
+        <w:rPr>
+          <w:rFonts w:cstheme="minorHAnsi"/>
+          <w:color w:val="000000"/>
+          <w:sz w:val="28"/>
+          <w:szCs w:val="28"/>
+          <w:shd w:val="clear" w:color="auto" w:fill="FFFFFF"/>
+        </w:rPr>
+        <w:t xml:space="preserve">ated </w:t>
+      </w:r>
+      <w:r>
+        <w:rPr>
+          <w:rFonts w:cstheme="minorHAnsi"/>
+          <w:color w:val="000000"/>
+          <w:sz w:val="28"/>
+          <w:szCs w:val="28"/>
+          <w:shd w:val="clear" w:color="auto" w:fill="FFFFFF"/>
+        </w:rPr>
+        <w:t>cl</w:t>
+      </w:r>
+      <w:r>
+        <w:rPr>
+          <w:rFonts w:cstheme="minorHAnsi"/>
+          <w:color w:val="000000"/>
+          <w:sz w:val="28"/>
+          <w:szCs w:val="28"/>
+          <w:shd w:val="clear" w:color="auto" w:fill="FFFFFF"/>
+        </w:rPr>
+        <w:t>o</w:t>
+      </w:r>
+      <w:r>
+        <w:rPr>
+          <w:rFonts w:cstheme="minorHAnsi"/>
+          <w:color w:val="000000"/>
+          <w:sz w:val="28"/>
+          <w:szCs w:val="28"/>
+          <w:shd w:val="clear" w:color="auto" w:fill="FFFFFF"/>
+        </w:rPr>
+        <w:t xml:space="preserve">se to the Union Station </w:t>
+      </w:r>
+      <w:r>
+        <w:rPr>
+          <w:rFonts w:cstheme="minorHAnsi"/>
+          <w:color w:val="000000"/>
+          <w:sz w:val="28"/>
+          <w:szCs w:val="28"/>
+          <w:shd w:val="clear" w:color="auto" w:fill="FFFFFF"/>
+        </w:rPr>
+        <w:t>which is a major railway station in Toronto.</w:t>
+      </w:r>
+      <w:r>
+        <w:rPr>
+          <w:rFonts w:cstheme="minorHAnsi"/>
+          <w:color w:val="000000"/>
+          <w:sz w:val="28"/>
+          <w:szCs w:val="28"/>
+          <w:shd w:val="clear" w:color="auto" w:fill="FFFFFF"/>
+        </w:rPr>
+        <w:t xml:space="preserve"> Isabella Hotel </w:t>
+      </w:r>
+      <w:r>
+        <w:rPr>
+          <w:rFonts w:cstheme="minorHAnsi"/>
+          <w:color w:val="000000"/>
+          <w:sz w:val="28"/>
+          <w:szCs w:val="28"/>
+          <w:shd w:val="clear" w:color="auto" w:fill="FFFFFF"/>
+        </w:rPr>
+        <w:t>is the only hotel</w:t>
+      </w:r>
+      <w:r>
+        <w:rPr>
+          <w:rFonts w:cstheme="minorHAnsi"/>
+          <w:color w:val="000000"/>
+          <w:sz w:val="28"/>
+          <w:szCs w:val="28"/>
+          <w:shd w:val="clear" w:color="auto" w:fill="FFFFFF"/>
+        </w:rPr>
+        <w:t xml:space="preserve"> </w:t>
+      </w:r>
+      <w:r>
+        <w:rPr>
+          <w:rFonts w:cstheme="minorHAnsi"/>
+          <w:color w:val="000000"/>
+          <w:sz w:val="28"/>
+          <w:szCs w:val="28"/>
+          <w:shd w:val="clear" w:color="auto" w:fill="FFFFFF"/>
+        </w:rPr>
+        <w:t>in</w:t>
+      </w:r>
+      <w:r>
+        <w:rPr>
+          <w:rFonts w:cstheme="minorHAnsi"/>
+          <w:color w:val="000000"/>
+          <w:sz w:val="28"/>
+          <w:szCs w:val="28"/>
+          <w:shd w:val="clear" w:color="auto" w:fill="FFFFFF"/>
+        </w:rPr>
+        <w:t xml:space="preserve"> and around</w:t>
+      </w:r>
+      <w:r>
+        <w:rPr>
+          <w:rFonts w:cstheme="minorHAnsi"/>
+          <w:color w:val="000000"/>
+          <w:sz w:val="28"/>
+          <w:szCs w:val="28"/>
+          <w:shd w:val="clear" w:color="auto" w:fill="FFFFFF"/>
+        </w:rPr>
+        <w:t xml:space="preserve"> the area of Church and Wellesley.</w:t>
+      </w:r>
+      <w:r>
+        <w:rPr>
+          <w:rFonts w:cstheme="minorHAnsi"/>
+          <w:color w:val="000000"/>
+          <w:sz w:val="28"/>
+          <w:szCs w:val="28"/>
+          <w:shd w:val="clear" w:color="auto" w:fill="FFFFFF"/>
+        </w:rPr>
+        <w:t xml:space="preserve"> Gladstone stone </w:t>
+      </w:r>
+      <w:r>
+        <w:rPr>
+          <w:rFonts w:cstheme="minorHAnsi"/>
+          <w:color w:val="000000"/>
+          <w:sz w:val="28"/>
+          <w:szCs w:val="28"/>
+          <w:shd w:val="clear" w:color="auto" w:fill="FFFFFF"/>
+        </w:rPr>
+        <w:t>h</w:t>
+      </w:r>
+      <w:r>
+        <w:rPr>
+          <w:rFonts w:cstheme="minorHAnsi"/>
+          <w:color w:val="000000"/>
+          <w:sz w:val="28"/>
+          <w:szCs w:val="28"/>
+          <w:shd w:val="clear" w:color="auto" w:fill="FFFFFF"/>
+        </w:rPr>
+        <w:t>otel</w:t>
+      </w:r>
+      <w:r>
+        <w:rPr>
+          <w:rFonts w:cstheme="minorHAnsi"/>
+          <w:color w:val="000000"/>
+          <w:sz w:val="28"/>
+          <w:szCs w:val="28"/>
+          <w:shd w:val="clear" w:color="auto" w:fill="FFFFFF"/>
+        </w:rPr>
+        <w:t xml:space="preserve"> </w:t>
+      </w:r>
+      <w:r>
+        <w:rPr>
+          <w:rFonts w:cstheme="minorHAnsi"/>
+          <w:color w:val="000000"/>
+          <w:sz w:val="28"/>
+          <w:szCs w:val="28"/>
+          <w:shd w:val="clear" w:color="auto" w:fill="FFFFFF"/>
+        </w:rPr>
+        <w:t>located</w:t>
+      </w:r>
+      <w:r>
+        <w:rPr>
+          <w:rFonts w:cstheme="minorHAnsi"/>
+          <w:color w:val="000000"/>
+          <w:sz w:val="28"/>
+          <w:szCs w:val="28"/>
+          <w:shd w:val="clear" w:color="auto" w:fill="FFFFFF"/>
+        </w:rPr>
+        <w:t xml:space="preserve"> </w:t>
+      </w:r>
+      <w:r>
+        <w:rPr>
+          <w:rFonts w:cstheme="minorHAnsi"/>
+          <w:color w:val="000000"/>
+          <w:sz w:val="28"/>
+          <w:szCs w:val="28"/>
+          <w:shd w:val="clear" w:color="auto" w:fill="FFFFFF"/>
+        </w:rPr>
+        <w:t>in the West Toronto is not far from the downtown Toronto and has a good rating of 8.2.</w:t>
+      </w:r>
+      <w:r>
+        <w:rPr>
+          <w:rFonts w:cstheme="minorHAnsi"/>
+          <w:color w:val="000000"/>
+          <w:sz w:val="28"/>
+          <w:szCs w:val="28"/>
+          <w:shd w:val="clear" w:color="auto" w:fill="FFFFFF"/>
+        </w:rPr>
+        <w:t xml:space="preserve"> </w:t>
+      </w:r>
+    </w:p>
+    <w:p>
+      <w:pPr>
+        <w:jc w:val="both"/>
+        <w:rPr>
+          <w:rFonts w:cstheme="minorHAnsi"/>
+          <w:color w:val="292929"/>
+          <w:spacing w:val="-1"/>
+          <w:sz w:val="28"/>
+          <w:szCs w:val="28"/>
+          <w:shd w:val="clear" w:color="auto" w:fill="FFFFFF"/>
+        </w:rPr>
+      </w:pPr>
+    </w:p>
+    <w:p>
+      <w:pPr>
+        <w:jc w:val="both"/>
+        <w:rPr>
+          <w:rFonts w:cstheme="minorHAnsi"/>
+          <w:b/>
+          <w:bCs/>
+          <w:color w:val="292929"/>
+          <w:spacing w:val="-1"/>
+          <w:sz w:val="32"/>
+          <w:szCs w:val="32"/>
+          <w:shd w:val="clear" w:color="auto" w:fill="FFFFFF"/>
+        </w:rPr>
+      </w:pPr>
+      <w:r>
+        <w:rPr>
+          <w:rFonts w:cstheme="minorHAnsi"/>
+          <w:b/>
+          <w:bCs/>
+          <w:color w:val="292929"/>
+          <w:spacing w:val="-1"/>
+          <w:sz w:val="32"/>
+          <w:szCs w:val="32"/>
+          <w:shd w:val="clear" w:color="auto" w:fill="FFFFFF"/>
+        </w:rPr>
+        <w:t>5. Discussion</w:t>
+      </w:r>
+    </w:p>
+    <w:p>
+      <w:pPr>
+        <w:jc w:val="both"/>
+        <w:rPr>
+          <w:rFonts w:cstheme="minorHAnsi"/>
+          <w:color w:val="292929"/>
+          <w:spacing w:val="-1"/>
+          <w:sz w:val="28"/>
+          <w:szCs w:val="28"/>
+          <w:shd w:val="clear" w:color="auto" w:fill="FFFFFF"/>
+        </w:rPr>
+      </w:pPr>
+      <w:r>
+        <w:rPr>
+          <w:rFonts w:cstheme="minorHAnsi"/>
+          <w:color w:val="292929"/>
+          <w:spacing w:val="-1"/>
+          <w:sz w:val="28"/>
+          <w:szCs w:val="28"/>
+          <w:shd w:val="clear" w:color="auto" w:fill="FFFFFF"/>
+        </w:rPr>
+        <w:t xml:space="preserve">The Financial District is the busiest part of the city with many </w:t>
+      </w:r>
+      <w:r>
+        <w:rPr>
+          <w:rFonts w:cstheme="minorHAnsi"/>
+          <w:color w:val="292929"/>
+          <w:spacing w:val="-1"/>
+          <w:sz w:val="28"/>
+          <w:szCs w:val="28"/>
+          <w:shd w:val="clear" w:color="auto" w:fill="FFFFFF"/>
+        </w:rPr>
+        <w:t>highly</w:t>
+      </w:r>
+      <w:r>
+        <w:rPr>
+          <w:rFonts w:cstheme="minorHAnsi"/>
+          <w:color w:val="292929"/>
+          <w:spacing w:val="-1"/>
+          <w:sz w:val="28"/>
+          <w:szCs w:val="28"/>
+          <w:shd w:val="clear" w:color="auto" w:fill="FFFFFF"/>
+        </w:rPr>
+        <w:t xml:space="preserve"> rated </w:t>
+      </w:r>
+      <w:r>
+        <w:rPr>
+          <w:rFonts w:cstheme="minorHAnsi"/>
+          <w:color w:val="292929"/>
+          <w:spacing w:val="-1"/>
+          <w:sz w:val="28"/>
+          <w:szCs w:val="28"/>
+          <w:shd w:val="clear" w:color="auto" w:fill="FFFFFF"/>
+        </w:rPr>
+        <w:t>h</w:t>
+      </w:r>
+      <w:r>
+        <w:rPr>
+          <w:rFonts w:cstheme="minorHAnsi"/>
+          <w:color w:val="292929"/>
+          <w:spacing w:val="-1"/>
+          <w:sz w:val="28"/>
+          <w:szCs w:val="28"/>
+          <w:shd w:val="clear" w:color="auto" w:fill="FFFFFF"/>
+        </w:rPr>
+        <w:t xml:space="preserve">otels. If someone visits Toronto on a business visit or </w:t>
+      </w:r>
+      <w:r>
+        <w:rPr>
+          <w:rFonts w:cstheme="minorHAnsi"/>
+          <w:color w:val="292929"/>
+          <w:spacing w:val="-1"/>
+          <w:sz w:val="28"/>
+          <w:szCs w:val="28"/>
+          <w:shd w:val="clear" w:color="auto" w:fill="FFFFFF"/>
+        </w:rPr>
+        <w:t>for</w:t>
+      </w:r>
+      <w:r>
+        <w:rPr>
+          <w:rFonts w:cstheme="minorHAnsi"/>
+          <w:color w:val="292929"/>
+          <w:spacing w:val="-1"/>
+          <w:sz w:val="28"/>
+          <w:szCs w:val="28"/>
+          <w:shd w:val="clear" w:color="auto" w:fill="FFFFFF"/>
+        </w:rPr>
+        <w:t xml:space="preserve"> </w:t>
+      </w:r>
+      <w:r>
+        <w:rPr>
+          <w:rFonts w:cstheme="minorHAnsi"/>
+          <w:color w:val="292929"/>
+          <w:spacing w:val="-1"/>
+          <w:sz w:val="28"/>
+          <w:szCs w:val="28"/>
+          <w:shd w:val="clear" w:color="auto" w:fill="FFFFFF"/>
+        </w:rPr>
+        <w:t>t</w:t>
+      </w:r>
+      <w:r>
+        <w:rPr>
+          <w:rFonts w:cstheme="minorHAnsi"/>
+          <w:color w:val="292929"/>
+          <w:spacing w:val="-1"/>
+          <w:sz w:val="28"/>
+          <w:szCs w:val="28"/>
+          <w:shd w:val="clear" w:color="auto" w:fill="FFFFFF"/>
+        </w:rPr>
+        <w:t>ouris</w:t>
+      </w:r>
+      <w:r>
+        <w:rPr>
+          <w:rFonts w:cstheme="minorHAnsi"/>
+          <w:color w:val="292929"/>
+          <w:spacing w:val="-1"/>
+          <w:sz w:val="28"/>
+          <w:szCs w:val="28"/>
+          <w:shd w:val="clear" w:color="auto" w:fill="FFFFFF"/>
+        </w:rPr>
+        <w:t>m</w:t>
+      </w:r>
+      <w:r>
+        <w:rPr>
+          <w:rFonts w:cstheme="minorHAnsi"/>
+          <w:color w:val="292929"/>
+          <w:spacing w:val="-1"/>
+          <w:sz w:val="28"/>
+          <w:szCs w:val="28"/>
+          <w:shd w:val="clear" w:color="auto" w:fill="FFFFFF"/>
+        </w:rPr>
+        <w:t xml:space="preserve"> it is the best part to stay as it is close to railway station and underground city. Garden city area is the oldest part of the city with century-old buildings and many hotels</w:t>
+      </w:r>
+      <w:r>
+        <w:rPr>
+          <w:rFonts w:cstheme="minorHAnsi"/>
+          <w:color w:val="292929"/>
+          <w:spacing w:val="-1"/>
+          <w:sz w:val="28"/>
+          <w:szCs w:val="28"/>
+          <w:shd w:val="clear" w:color="auto" w:fill="FFFFFF"/>
+        </w:rPr>
+        <w:t>,</w:t>
+      </w:r>
+      <w:r>
+        <w:rPr>
+          <w:rFonts w:cstheme="minorHAnsi"/>
+          <w:color w:val="292929"/>
+          <w:spacing w:val="-1"/>
+          <w:sz w:val="28"/>
+          <w:szCs w:val="28"/>
+          <w:shd w:val="clear" w:color="auto" w:fill="FFFFFF"/>
+        </w:rPr>
+        <w:t xml:space="preserve"> but Foursquare API does not provide ratings of many hotels</w:t>
+      </w:r>
+      <w:r>
+        <w:rPr>
+          <w:rFonts w:cstheme="minorHAnsi"/>
+          <w:color w:val="292929"/>
+          <w:spacing w:val="-1"/>
+          <w:sz w:val="28"/>
+          <w:szCs w:val="28"/>
+          <w:shd w:val="clear" w:color="auto" w:fill="FFFFFF"/>
+        </w:rPr>
+        <w:t xml:space="preserve"> in this area</w:t>
+      </w:r>
+      <w:r>
+        <w:rPr>
+          <w:rFonts w:cstheme="minorHAnsi"/>
+          <w:color w:val="292929"/>
+          <w:spacing w:val="-1"/>
+          <w:sz w:val="28"/>
+          <w:szCs w:val="28"/>
+          <w:shd w:val="clear" w:color="auto" w:fill="FFFFFF"/>
+        </w:rPr>
+        <w:t>.</w:t>
+      </w:r>
+      <w:r>
+        <w:rPr>
+          <w:rFonts w:cstheme="minorHAnsi"/>
+          <w:color w:val="292929"/>
+          <w:spacing w:val="-1"/>
+          <w:sz w:val="28"/>
+          <w:szCs w:val="28"/>
+          <w:shd w:val="clear" w:color="auto" w:fill="FFFFFF"/>
+        </w:rPr>
+        <w:t xml:space="preserve"> </w:t>
+      </w:r>
+    </w:p>
+    <w:p>
+      <w:pPr>
+        <w:jc w:val="both"/>
+        <w:rPr>
+          <w:rFonts w:cstheme="minorHAnsi"/>
+          <w:color w:val="292929"/>
+          <w:spacing w:val="-1"/>
+          <w:sz w:val="28"/>
+          <w:szCs w:val="28"/>
+          <w:shd w:val="clear" w:color="auto" w:fill="FFFFFF"/>
+        </w:rPr>
+      </w:pPr>
+      <w:r>
+        <w:rPr>
+          <w:rFonts w:cstheme="minorHAnsi"/>
+          <w:color w:val="292929"/>
+          <w:spacing w:val="-1"/>
+          <w:sz w:val="28"/>
+          <w:szCs w:val="28"/>
+          <w:shd w:val="clear" w:color="auto" w:fill="FFFFFF"/>
+        </w:rPr>
+        <w:t xml:space="preserve">The Harbourfront area is close to Toronto islands and is an ideal place to stay if you want to spend a lot of time near Lake Ontario and take a trip to Toronto islands. Ryerson University is in Garden District and </w:t>
+      </w:r>
+      <w:r>
+        <w:rPr>
+          <w:rFonts w:cstheme="minorHAnsi"/>
+          <w:color w:val="292929"/>
+          <w:spacing w:val="-1"/>
+          <w:sz w:val="28"/>
+          <w:szCs w:val="28"/>
+          <w:shd w:val="clear" w:color="auto" w:fill="FFFFFF"/>
+        </w:rPr>
+        <w:t xml:space="preserve">anyone </w:t>
+      </w:r>
+      <w:r>
+        <w:rPr>
+          <w:rFonts w:cstheme="minorHAnsi"/>
+          <w:color w:val="292929"/>
+          <w:spacing w:val="-1"/>
+          <w:sz w:val="28"/>
+          <w:szCs w:val="28"/>
+          <w:shd w:val="clear" w:color="auto" w:fill="FFFFFF"/>
+        </w:rPr>
+        <w:t xml:space="preserve">on an academic trip to </w:t>
+      </w:r>
+      <w:r>
+        <w:rPr>
+          <w:rFonts w:cstheme="minorHAnsi"/>
+          <w:color w:val="292929"/>
+          <w:spacing w:val="-1"/>
+          <w:sz w:val="28"/>
+          <w:szCs w:val="28"/>
+          <w:shd w:val="clear" w:color="auto" w:fill="FFFFFF"/>
+        </w:rPr>
+        <w:t xml:space="preserve">the </w:t>
+      </w:r>
+      <w:r>
+        <w:rPr>
+          <w:rFonts w:cstheme="minorHAnsi"/>
+          <w:color w:val="292929"/>
+          <w:spacing w:val="-1"/>
+          <w:sz w:val="28"/>
+          <w:szCs w:val="28"/>
+          <w:shd w:val="clear" w:color="auto" w:fill="FFFFFF"/>
+        </w:rPr>
+        <w:t>university can stay in the Garden District area.</w:t>
+      </w:r>
+      <w:r>
+        <w:rPr>
+          <w:rFonts w:cstheme="minorHAnsi"/>
+          <w:color w:val="292929"/>
+          <w:spacing w:val="-1"/>
+          <w:sz w:val="28"/>
+          <w:szCs w:val="28"/>
+          <w:shd w:val="clear" w:color="auto" w:fill="FFFFFF"/>
+        </w:rPr>
+        <w:t xml:space="preserve"> </w:t>
+      </w:r>
+    </w:p>
+    <w:p>
+      <w:pPr>
+        <w:jc w:val="both"/>
+        <w:rPr>
+          <w:rFonts w:cstheme="minorHAnsi"/>
+          <w:color w:val="292929"/>
+          <w:spacing w:val="-1"/>
+          <w:sz w:val="28"/>
+          <w:szCs w:val="28"/>
+          <w:shd w:val="clear" w:color="auto" w:fill="FFFFFF"/>
+        </w:rPr>
+      </w:pPr>
+      <w:r>
+        <w:rPr>
+          <w:rFonts w:cstheme="minorHAnsi"/>
+          <w:color w:val="292929"/>
+          <w:spacing w:val="-1"/>
+          <w:sz w:val="28"/>
+          <w:szCs w:val="28"/>
+          <w:shd w:val="clear" w:color="auto" w:fill="FFFFFF"/>
+        </w:rPr>
+        <w:t>I have also notice</w:t>
+      </w:r>
+      <w:r>
+        <w:rPr>
+          <w:rFonts w:cstheme="minorHAnsi"/>
+          <w:color w:val="292929"/>
+          <w:spacing w:val="-1"/>
+          <w:sz w:val="28"/>
+          <w:szCs w:val="28"/>
+          <w:shd w:val="clear" w:color="auto" w:fill="FFFFFF"/>
         </w:rPr>
         <w:t>d</w:t>
       </w:r>
       <w:r>
         <w:rPr>
-          <w:sz w:val="28"/>
-          <w:szCs w:val="28"/>
-        </w:rPr>
-        <w:t xml:space="preserve">ata </w:t>
-      </w:r>
-      <w:r>
-        <w:rPr>
-          <w:sz w:val="28"/>
-          <w:szCs w:val="28"/>
+          <w:rFonts w:cstheme="minorHAnsi"/>
+          <w:color w:val="292929"/>
+          <w:spacing w:val="-1"/>
+          <w:sz w:val="28"/>
+          <w:szCs w:val="28"/>
+          <w:shd w:val="clear" w:color="auto" w:fill="FFFFFF"/>
+        </w:rPr>
+        <w:t xml:space="preserve"> that there are not many </w:t>
+      </w:r>
+      <w:r>
+        <w:rPr>
+          <w:rFonts w:cstheme="minorHAnsi"/>
+          <w:color w:val="292929"/>
+          <w:spacing w:val="-1"/>
+          <w:sz w:val="28"/>
+          <w:szCs w:val="28"/>
+          <w:shd w:val="clear" w:color="auto" w:fill="FFFFFF"/>
+        </w:rPr>
+        <w:t>h</w:t>
+      </w:r>
+      <w:r>
+        <w:rPr>
+          <w:rFonts w:cstheme="minorHAnsi"/>
+          <w:color w:val="292929"/>
+          <w:spacing w:val="-1"/>
+          <w:sz w:val="28"/>
+          <w:szCs w:val="28"/>
+          <w:shd w:val="clear" w:color="auto" w:fill="FFFFFF"/>
+        </w:rPr>
+        <w:t xml:space="preserve">otels in the area close to the University of Toronto and </w:t>
+      </w:r>
+      <w:r>
+        <w:rPr>
+          <w:rFonts w:cstheme="minorHAnsi"/>
+          <w:color w:val="292929"/>
+          <w:spacing w:val="-1"/>
+          <w:sz w:val="28"/>
+          <w:szCs w:val="28"/>
+          <w:shd w:val="clear" w:color="auto" w:fill="FFFFFF"/>
+        </w:rPr>
+        <w:t>in the surrounding are</w:t>
+      </w:r>
+      <w:r>
+        <w:rPr>
+          <w:rFonts w:cstheme="minorHAnsi"/>
+          <w:color w:val="292929"/>
+          <w:spacing w:val="-1"/>
+          <w:sz w:val="28"/>
+          <w:szCs w:val="28"/>
+          <w:shd w:val="clear" w:color="auto" w:fill="FFFFFF"/>
         </w:rPr>
         <w:t>a</w:t>
       </w:r>
       <w:r>
         <w:rPr>
-          <w:sz w:val="28"/>
-          <w:szCs w:val="28"/>
-        </w:rPr>
-        <w:t>nalysis.</w:t>
-      </w:r>
+          <w:rFonts w:cstheme="minorHAnsi"/>
+          <w:color w:val="292929"/>
+          <w:spacing w:val="-1"/>
+          <w:sz w:val="28"/>
+          <w:szCs w:val="28"/>
+          <w:shd w:val="clear" w:color="auto" w:fill="FFFFFF"/>
+        </w:rPr>
+        <w:t>s.</w:t>
+      </w:r>
+      <w:r>
+        <w:rPr>
+          <w:rFonts w:cstheme="minorHAnsi"/>
+          <w:color w:val="292929"/>
+          <w:spacing w:val="-1"/>
+          <w:sz w:val="28"/>
+          <w:szCs w:val="28"/>
+          <w:shd w:val="clear" w:color="auto" w:fill="FFFFFF"/>
+        </w:rPr>
+        <w:t xml:space="preserve"> </w:t>
+      </w:r>
+    </w:p>
+    <w:p>
+      <w:pPr>
+        <w:jc w:val="both"/>
+        <w:rPr>
+          <w:rFonts w:cstheme="minorHAnsi"/>
+          <w:b/>
+          <w:bCs/>
+          <w:color w:val="292929"/>
+          <w:spacing w:val="-1"/>
+          <w:sz w:val="32"/>
+          <w:szCs w:val="32"/>
+          <w:shd w:val="clear" w:color="auto" w:fill="FFFFFF"/>
+        </w:rPr>
+      </w:pPr>
+      <w:r>
+        <w:rPr>
+          <w:rFonts w:cstheme="minorHAnsi"/>
+          <w:b/>
+          <w:bCs/>
+          <w:color w:val="292929"/>
+          <w:spacing w:val="-1"/>
+          <w:sz w:val="32"/>
+          <w:szCs w:val="32"/>
+          <w:shd w:val="clear" w:color="auto" w:fill="FFFFFF"/>
+        </w:rPr>
+        <w:lastRenderedPageBreak/>
+        <w:t>6. Conclusion</w:t>
+      </w:r>
+      <w:r>
+        <w:rPr>
+          <w:rFonts w:cstheme="minorHAnsi"/>
+          <w:b/>
+          <w:bCs/>
+          <w:color w:val="292929"/>
+          <w:spacing w:val="-1"/>
+          <w:sz w:val="32"/>
+          <w:szCs w:val="32"/>
+          <w:shd w:val="clear" w:color="auto" w:fill="FFFFFF"/>
+        </w:rPr>
+        <w:t>s</w:t>
+      </w:r>
+    </w:p>
+    <w:p>
+      <w:pPr>
+        <w:jc w:val="both"/>
+        <w:rPr>
+          <w:rFonts w:cstheme="minorHAnsi"/>
+          <w:color w:val="292929"/>
+          <w:spacing w:val="-1"/>
+          <w:sz w:val="28"/>
+          <w:szCs w:val="28"/>
+          <w:shd w:val="clear" w:color="auto" w:fill="FFFFFF"/>
+        </w:rPr>
+      </w:pPr>
+      <w:r>
+        <w:rPr>
+          <w:rFonts w:cstheme="minorHAnsi"/>
+          <w:color w:val="292929"/>
+          <w:spacing w:val="-1"/>
+          <w:sz w:val="28"/>
+          <w:szCs w:val="28"/>
+          <w:shd w:val="clear" w:color="auto" w:fill="FFFFFF"/>
+        </w:rPr>
+        <w:t>Toronto is a beautiful city attracting lots of visitors from around the world</w:t>
+      </w:r>
+      <w:r>
+        <w:rPr>
+          <w:rFonts w:cstheme="minorHAnsi"/>
+          <w:color w:val="292929"/>
+          <w:spacing w:val="-1"/>
+          <w:sz w:val="28"/>
+          <w:szCs w:val="28"/>
+          <w:shd w:val="clear" w:color="auto" w:fill="FFFFFF"/>
+        </w:rPr>
+        <w:t xml:space="preserve"> and lot of people visit the city for business trips. The best Hotels to stay in Toronto are located</w:t>
+      </w:r>
+      <w:r>
+        <w:rPr>
+          <w:rFonts w:cstheme="minorHAnsi"/>
+          <w:color w:val="292929"/>
+          <w:spacing w:val="-1"/>
+          <w:sz w:val="28"/>
+          <w:szCs w:val="28"/>
+          <w:shd w:val="clear" w:color="auto" w:fill="FFFFFF"/>
+        </w:rPr>
+        <w:t xml:space="preserve"> at</w:t>
+      </w:r>
+      <w:r>
+        <w:rPr>
+          <w:rFonts w:cstheme="minorHAnsi"/>
+          <w:color w:val="292929"/>
+          <w:spacing w:val="-1"/>
+          <w:sz w:val="28"/>
+          <w:szCs w:val="28"/>
+          <w:shd w:val="clear" w:color="auto" w:fill="FFFFFF"/>
+        </w:rPr>
+        <w:t xml:space="preserve"> the Financial </w:t>
+      </w:r>
+      <w:r>
+        <w:rPr>
+          <w:rFonts w:cstheme="minorHAnsi"/>
+          <w:color w:val="292929"/>
+          <w:spacing w:val="-1"/>
+          <w:sz w:val="28"/>
+          <w:szCs w:val="28"/>
+          <w:shd w:val="clear" w:color="auto" w:fill="FFFFFF"/>
+        </w:rPr>
+        <w:t>D</w:t>
+      </w:r>
+      <w:r>
+        <w:rPr>
+          <w:rFonts w:cstheme="minorHAnsi"/>
+          <w:color w:val="292929"/>
+          <w:spacing w:val="-1"/>
+          <w:sz w:val="28"/>
+          <w:szCs w:val="28"/>
+          <w:shd w:val="clear" w:color="auto" w:fill="FFFFFF"/>
+        </w:rPr>
+        <w:t>istrict with lot of connectivity to all parts of the city. Downtown Toronto can be reachable from Pearson International Airport</w:t>
+      </w:r>
+      <w:r>
+        <w:rPr>
+          <w:rFonts w:cstheme="minorHAnsi"/>
+          <w:color w:val="292929"/>
+          <w:spacing w:val="-1"/>
+          <w:sz w:val="28"/>
+          <w:szCs w:val="28"/>
+          <w:shd w:val="clear" w:color="auto" w:fill="FFFFFF"/>
+        </w:rPr>
+        <w:t xml:space="preserve">. </w:t>
+      </w:r>
+      <w:r>
+        <w:rPr>
+          <w:rFonts w:cstheme="minorHAnsi"/>
+          <w:color w:val="292929"/>
+          <w:spacing w:val="-1"/>
+          <w:sz w:val="28"/>
+          <w:szCs w:val="28"/>
+          <w:shd w:val="clear" w:color="auto" w:fill="FFFFFF"/>
+        </w:rPr>
+        <w:t xml:space="preserve">Union Pearson Express runs from Pearson </w:t>
+      </w:r>
+      <w:r>
+        <w:rPr>
+          <w:rFonts w:cstheme="minorHAnsi"/>
+          <w:color w:val="292929"/>
+          <w:spacing w:val="-1"/>
+          <w:sz w:val="28"/>
+          <w:szCs w:val="28"/>
+          <w:shd w:val="clear" w:color="auto" w:fill="FFFFFF"/>
+        </w:rPr>
+        <w:t>a</w:t>
+      </w:r>
+      <w:r>
+        <w:rPr>
+          <w:rFonts w:cstheme="minorHAnsi"/>
+          <w:color w:val="292929"/>
+          <w:spacing w:val="-1"/>
+          <w:sz w:val="28"/>
+          <w:szCs w:val="28"/>
+          <w:shd w:val="clear" w:color="auto" w:fill="FFFFFF"/>
+        </w:rPr>
+        <w:t>irport to Union Station in Downtown Toronto in just 25 minutes. Underground city is also located in Financial District and has a lot of shopping areas.</w:t>
+      </w:r>
+      <w:r>
+        <w:rPr>
+          <w:rFonts w:cstheme="minorHAnsi"/>
+          <w:color w:val="292929"/>
+          <w:spacing w:val="-1"/>
+          <w:sz w:val="28"/>
+          <w:szCs w:val="28"/>
+          <w:shd w:val="clear" w:color="auto" w:fill="FFFFFF"/>
+        </w:rPr>
+        <w:t xml:space="preserve"> </w:t>
+      </w:r>
+    </w:p>
+    <w:p>
+      <w:pPr>
+        <w:jc w:val="both"/>
+        <w:rPr>
+          <w:rFonts w:cstheme="minorHAnsi"/>
+          <w:color w:val="292929"/>
+          <w:spacing w:val="-1"/>
+          <w:sz w:val="28"/>
+          <w:szCs w:val="28"/>
+          <w:shd w:val="clear" w:color="auto" w:fill="FFFFFF"/>
+        </w:rPr>
+      </w:pPr>
+      <w:r>
+        <w:rPr>
+          <w:rFonts w:cstheme="minorHAnsi"/>
+          <w:color w:val="292929"/>
+          <w:spacing w:val="-1"/>
+          <w:sz w:val="28"/>
+          <w:szCs w:val="28"/>
+          <w:shd w:val="clear" w:color="auto" w:fill="FFFFFF"/>
+        </w:rPr>
+        <w:t xml:space="preserve">The best area to open a </w:t>
+      </w:r>
+      <w:r>
+        <w:rPr>
+          <w:rFonts w:cstheme="minorHAnsi"/>
+          <w:color w:val="292929"/>
+          <w:spacing w:val="-1"/>
+          <w:sz w:val="28"/>
+          <w:szCs w:val="28"/>
+          <w:shd w:val="clear" w:color="auto" w:fill="FFFFFF"/>
+        </w:rPr>
+        <w:t>h</w:t>
+      </w:r>
+      <w:r>
+        <w:rPr>
+          <w:rFonts w:cstheme="minorHAnsi"/>
+          <w:color w:val="292929"/>
+          <w:spacing w:val="-1"/>
+          <w:sz w:val="28"/>
+          <w:szCs w:val="28"/>
+          <w:shd w:val="clear" w:color="auto" w:fill="FFFFFF"/>
+        </w:rPr>
+        <w:t xml:space="preserve">otel in downtown Toronto are close to </w:t>
+      </w:r>
+    </w:p>
+    <w:p>
+      <w:pPr>
+        <w:pStyle w:val="ListParagraph"/>
+        <w:numPr>
+          <w:ilvl w:val="0"/>
+          <w:numId w:val="3"/>
+        </w:numPr>
+        <w:jc w:val="both"/>
+        <w:rPr>
+          <w:rFonts w:cstheme="minorHAnsi"/>
+          <w:color w:val="292929"/>
+          <w:spacing w:val="-1"/>
+          <w:sz w:val="28"/>
+          <w:szCs w:val="28"/>
+          <w:shd w:val="clear" w:color="auto" w:fill="FFFFFF"/>
+        </w:rPr>
+      </w:pPr>
+      <w:r>
+        <w:rPr>
+          <w:rFonts w:cstheme="minorHAnsi"/>
+          <w:color w:val="292929"/>
+          <w:spacing w:val="-1"/>
+          <w:sz w:val="28"/>
+          <w:szCs w:val="28"/>
+          <w:shd w:val="clear" w:color="auto" w:fill="FFFFFF"/>
+        </w:rPr>
+        <w:t>University of Toronto</w:t>
+      </w:r>
+      <w:r>
+        <w:rPr>
+          <w:rFonts w:cstheme="minorHAnsi"/>
+          <w:color w:val="292929"/>
+          <w:spacing w:val="-1"/>
+          <w:sz w:val="28"/>
+          <w:szCs w:val="28"/>
+          <w:shd w:val="clear" w:color="auto" w:fill="FFFFFF"/>
+        </w:rPr>
+        <w:t xml:space="preserve"> surroundings</w:t>
+      </w:r>
+      <w:r>
+        <w:rPr>
+          <w:rFonts w:cstheme="minorHAnsi"/>
+          <w:color w:val="292929"/>
+          <w:spacing w:val="-1"/>
+          <w:sz w:val="28"/>
+          <w:szCs w:val="28"/>
+          <w:shd w:val="clear" w:color="auto" w:fill="FFFFFF"/>
+        </w:rPr>
+        <w:t xml:space="preserve"> as it one of the most reputed universities in the </w:t>
+      </w:r>
+      <w:r>
+        <w:rPr>
+          <w:rFonts w:cstheme="minorHAnsi"/>
+          <w:color w:val="292929"/>
+          <w:spacing w:val="-1"/>
+          <w:sz w:val="28"/>
+          <w:szCs w:val="28"/>
+          <w:shd w:val="clear" w:color="auto" w:fill="FFFFFF"/>
+        </w:rPr>
+        <w:t>w</w:t>
+      </w:r>
+      <w:r>
+        <w:rPr>
+          <w:rFonts w:cstheme="minorHAnsi"/>
+          <w:color w:val="292929"/>
+          <w:spacing w:val="-1"/>
+          <w:sz w:val="28"/>
+          <w:szCs w:val="28"/>
+          <w:shd w:val="clear" w:color="auto" w:fill="FFFFFF"/>
+        </w:rPr>
+        <w:t>orld and lot of people visit f</w:t>
+      </w:r>
+      <w:r>
+        <w:rPr>
+          <w:rFonts w:cstheme="minorHAnsi"/>
+          <w:color w:val="292929"/>
+          <w:spacing w:val="-1"/>
+          <w:sz w:val="28"/>
+          <w:szCs w:val="28"/>
+          <w:shd w:val="clear" w:color="auto" w:fill="FFFFFF"/>
+        </w:rPr>
+        <w:t>or academic purposes</w:t>
+      </w:r>
+    </w:p>
+    <w:p>
+      <w:pPr>
+        <w:pStyle w:val="ListParagraph"/>
+        <w:numPr>
+          <w:ilvl w:val="0"/>
+          <w:numId w:val="3"/>
+        </w:numPr>
+        <w:jc w:val="both"/>
+        <w:rPr>
+          <w:rFonts w:cstheme="minorHAnsi"/>
+          <w:color w:val="292929"/>
+          <w:spacing w:val="-1"/>
+          <w:sz w:val="28"/>
+          <w:szCs w:val="28"/>
+          <w:shd w:val="clear" w:color="auto" w:fill="FFFFFF"/>
+        </w:rPr>
+      </w:pPr>
+      <w:r>
+        <w:rPr>
+          <w:rFonts w:cstheme="minorHAnsi"/>
+          <w:color w:val="292929"/>
+          <w:spacing w:val="-1"/>
+          <w:sz w:val="28"/>
+          <w:szCs w:val="28"/>
+          <w:shd w:val="clear" w:color="auto" w:fill="FFFFFF"/>
+        </w:rPr>
+        <w:t xml:space="preserve"> </w:t>
+      </w:r>
+      <w:r>
+        <w:rPr>
+          <w:rFonts w:cstheme="minorHAnsi"/>
+          <w:color w:val="292929"/>
+          <w:spacing w:val="-1"/>
+          <w:sz w:val="28"/>
+          <w:szCs w:val="28"/>
+          <w:shd w:val="clear" w:color="auto" w:fill="FFFFFF"/>
+        </w:rPr>
+        <w:t xml:space="preserve">Harbourfront area as this is close to Toronto islands and can make choice of many tourists and can provide views of </w:t>
+      </w:r>
+      <w:proofErr w:type="gramStart"/>
+      <w:r>
+        <w:rPr>
+          <w:rFonts w:cstheme="minorHAnsi"/>
+          <w:color w:val="292929"/>
+          <w:spacing w:val="-1"/>
+          <w:sz w:val="28"/>
+          <w:szCs w:val="28"/>
+          <w:shd w:val="clear" w:color="auto" w:fill="FFFFFF"/>
+        </w:rPr>
+        <w:t>lake Ontario</w:t>
+      </w:r>
+      <w:proofErr w:type="gramEnd"/>
+    </w:p>
+    <w:p>
+      <w:pPr>
+        <w:jc w:val="both"/>
+        <w:rPr>
+          <w:rFonts w:cstheme="minorHAnsi"/>
+          <w:color w:val="292929"/>
+          <w:spacing w:val="-1"/>
+          <w:sz w:val="28"/>
+          <w:szCs w:val="28"/>
+          <w:shd w:val="clear" w:color="auto" w:fill="FFFFFF"/>
+        </w:rPr>
+      </w:pPr>
+    </w:p>
+    <w:p>
+      <w:pPr>
+        <w:jc w:val="both"/>
+        <w:rPr>
+          <w:rFonts w:cstheme="minorHAnsi"/>
+          <w:color w:val="292929"/>
+          <w:spacing w:val="-1"/>
+          <w:sz w:val="28"/>
+          <w:szCs w:val="28"/>
+          <w:shd w:val="clear" w:color="auto" w:fill="FFFFFF"/>
+        </w:rPr>
+      </w:pPr>
+    </w:p>
+    <w:p>
+      <w:pPr>
+        <w:jc w:val="both"/>
+        <w:rPr>
+          <w:rFonts w:cstheme="minorHAnsi"/>
+          <w:color w:val="292929"/>
+          <w:spacing w:val="-1"/>
+          <w:sz w:val="28"/>
+          <w:szCs w:val="28"/>
+          <w:shd w:val="clear" w:color="auto" w:fill="FFFFFF"/>
+        </w:rPr>
+      </w:pPr>
+    </w:p>
+    <w:p>
+      <w:pPr>
+        <w:jc w:val="both"/>
+        <w:rPr>
+          <w:rFonts w:cstheme="minorHAnsi"/>
+          <w:color w:val="292929"/>
+          <w:spacing w:val="-1"/>
+          <w:sz w:val="28"/>
+          <w:szCs w:val="28"/>
+          <w:shd w:val="clear" w:color="auto" w:fill="FFFFFF"/>
+        </w:rPr>
+      </w:pPr>
+    </w:p>
+    <w:p>
+      <w:pPr>
+        <w:jc w:val="both"/>
+        <w:rPr>
+          <w:rFonts w:cstheme="minorHAnsi"/>
+          <w:color w:val="292929"/>
+          <w:spacing w:val="-1"/>
+          <w:sz w:val="28"/>
+          <w:szCs w:val="28"/>
+          <w:shd w:val="clear" w:color="auto" w:fill="FFFFFF"/>
+        </w:rPr>
+      </w:pPr>
+    </w:p>
+    <w:p>
+      <w:pPr>
+        <w:jc w:val="both"/>
+        <w:rPr>
+          <w:rFonts w:cstheme="minorHAnsi"/>
+          <w:color w:val="292929"/>
+          <w:spacing w:val="-1"/>
+          <w:sz w:val="28"/>
+          <w:szCs w:val="28"/>
+          <w:shd w:val="clear" w:color="auto" w:fill="FFFFFF"/>
+        </w:rPr>
+      </w:pPr>
+    </w:p>
+    <w:p>
+      <w:pPr>
+        <w:jc w:val="both"/>
+        <w:rPr>
+          <w:rFonts w:cstheme="minorHAnsi"/>
+          <w:color w:val="292929"/>
+          <w:spacing w:val="-1"/>
+          <w:sz w:val="28"/>
+          <w:szCs w:val="28"/>
+          <w:shd w:val="clear" w:color="auto" w:fill="FFFFFF"/>
+        </w:rPr>
+      </w:pPr>
+    </w:p>
+    <w:p>
+      <w:pPr>
+        <w:jc w:val="both"/>
+        <w:rPr>
+          <w:rFonts w:ascii="Georgia" w:hAnsi="Georgia"/>
+          <w:color w:val="292929"/>
+          <w:spacing w:val="-1"/>
+          <w:sz w:val="32"/>
+          <w:szCs w:val="32"/>
+          <w:shd w:val="clear" w:color="auto" w:fill="FFFFFF"/>
+        </w:rPr>
+      </w:pPr>
+    </w:p>
+    <w:p>
+      <w:pPr>
+        <w:jc w:val="both"/>
+        <w:rPr>
+          <w:rFonts w:cstheme="minorHAnsi"/>
+          <w:sz w:val="28"/>
+          <w:szCs w:val="28"/>
+        </w:rPr>
+      </w:pPr>
+    </w:p>
+    <w:p>
+      <w:pPr>
+        <w:jc w:val="both"/>
+        <w:rPr>
+          <w:sz w:val="28"/>
+          <w:szCs w:val="28"/>
+        </w:rPr>
+      </w:pPr>
+    </w:p>
+    <w:p>
+      <w:pPr>
+        <w:jc w:val="both"/>
+        <w:rPr>
+          <w:sz w:val="28"/>
+          <w:szCs w:val="28"/>
+        </w:rPr>
+      </w:pPr>
+    </w:p>
+    <w:p>
+      <w:pPr>
+        <w:jc w:val="both"/>
+        <w:rPr>
+          <w:b/>
+          <w:bCs/>
+          <w:sz w:val="28"/>
+          <w:szCs w:val="28"/>
+        </w:rPr>
+      </w:pPr>
     </w:p>
     <w:p>
       <w:pPr>
@@ -2454,11 +6408,103 @@
       </w:rPr>
     </w:lvl>
   </w:abstractNum>
+  <w:abstractNum w:abstractNumId="2" w15:restartNumberingAfterBreak="0">
+    <w:nsid w:val="7B1E04B6"/>
+    <w:multiLevelType w:val="hybridMultilevel"/>
+    <w:tmpl w:val="46CA2B92"/>
+    <w:lvl w:ilvl="0" w:tplc="10090011">
+      <w:start w:val="1"/>
+      <w:numFmt w:val="decimal"/>
+      <w:lvlText w:val="%1)"/>
+      <w:lvlJc w:val="left"/>
+      <w:pPr>
+        <w:ind w:left="720" w:hanging="360"/>
+      </w:pPr>
+      <w:rPr>
+        <w:rFonts w:hint="default"/>
+      </w:rPr>
+    </w:lvl>
+    <w:lvl w:ilvl="1" w:tplc="10090019" w:tentative="1">
+      <w:start w:val="1"/>
+      <w:numFmt w:val="lowerLetter"/>
+      <w:lvlText w:val="%2."/>
+      <w:lvlJc w:val="left"/>
+      <w:pPr>
+        <w:ind w:left="1440" w:hanging="360"/>
+      </w:pPr>
+    </w:lvl>
+    <w:lvl w:ilvl="2" w:tplc="1009001B" w:tentative="1">
+      <w:start w:val="1"/>
+      <w:numFmt w:val="lowerRoman"/>
+      <w:lvlText w:val="%3."/>
+      <w:lvlJc w:val="right"/>
+      <w:pPr>
+        <w:ind w:left="2160" w:hanging="180"/>
+      </w:pPr>
+    </w:lvl>
+    <w:lvl w:ilvl="3" w:tplc="1009000F" w:tentative="1">
+      <w:start w:val="1"/>
+      <w:numFmt w:val="decimal"/>
+      <w:lvlText w:val="%4."/>
+      <w:lvlJc w:val="left"/>
+      <w:pPr>
+        <w:ind w:left="2880" w:hanging="360"/>
+      </w:pPr>
+    </w:lvl>
+    <w:lvl w:ilvl="4" w:tplc="10090019" w:tentative="1">
+      <w:start w:val="1"/>
+      <w:numFmt w:val="lowerLetter"/>
+      <w:lvlText w:val="%5."/>
+      <w:lvlJc w:val="left"/>
+      <w:pPr>
+        <w:ind w:left="3600" w:hanging="360"/>
+      </w:pPr>
+    </w:lvl>
+    <w:lvl w:ilvl="5" w:tplc="1009001B" w:tentative="1">
+      <w:start w:val="1"/>
+      <w:numFmt w:val="lowerRoman"/>
+      <w:lvlText w:val="%6."/>
+      <w:lvlJc w:val="right"/>
+      <w:pPr>
+        <w:ind w:left="4320" w:hanging="180"/>
+      </w:pPr>
+    </w:lvl>
+    <w:lvl w:ilvl="6" w:tplc="1009000F" w:tentative="1">
+      <w:start w:val="1"/>
+      <w:numFmt w:val="decimal"/>
+      <w:lvlText w:val="%7."/>
+      <w:lvlJc w:val="left"/>
+      <w:pPr>
+        <w:ind w:left="5040" w:hanging="360"/>
+      </w:pPr>
+    </w:lvl>
+    <w:lvl w:ilvl="7" w:tplc="10090019" w:tentative="1">
+      <w:start w:val="1"/>
+      <w:numFmt w:val="lowerLetter"/>
+      <w:lvlText w:val="%8."/>
+      <w:lvlJc w:val="left"/>
+      <w:pPr>
+        <w:ind w:left="5760" w:hanging="360"/>
+      </w:pPr>
+    </w:lvl>
+    <w:lvl w:ilvl="8" w:tplc="1009001B" w:tentative="1">
+      <w:start w:val="1"/>
+      <w:numFmt w:val="lowerRoman"/>
+      <w:lvlText w:val="%9."/>
+      <w:lvlJc w:val="right"/>
+      <w:pPr>
+        <w:ind w:left="6480" w:hanging="180"/>
+      </w:pPr>
+    </w:lvl>
+  </w:abstractNum>
   <w:num w:numId="1">
     <w:abstractNumId w:val="1"/>
   </w:num>
   <w:num w:numId="2">
     <w:abstractNumId w:val="0"/>
+  </w:num>
+  <w:num w:numId="3">
+    <w:abstractNumId w:val="2"/>
   </w:num>
 </w:numbering>
 </file>

</xml_diff>